<commit_message>
Update report basic theory
</commit_message>
<xml_diff>
--- a/Report.docx
+++ b/Report.docx
@@ -92,6 +92,7 @@
             <w:dataBinding w:prefixMappings="xmlns:ns0='http://purl.org/dc/elements/1.1/' xmlns:ns1='http://schemas.openxmlformats.org/package/2006/metadata/core-properties' " w:xpath="/ns1:coreProperties[1]/ns0:title[1]" w:storeItemID="{6C3C8BC8-F283-45AE-878A-BAB7291924A1}"/>
             <w:text/>
           </w:sdtPr>
+          <w:sdtEndPr/>
           <w:sdtContent>
             <w:p>
               <w:pPr>
@@ -3057,36 +3058,809 @@
     <w:p>
       <w:pPr>
         <w:pStyle w:val="Heading2"/>
+        <w:spacing w:line="360" w:lineRule="auto"/>
+        <w:ind w:left="720"/>
+        <w:jc w:val="both"/>
+        <w:rPr>
+          <w:rFonts w:asciiTheme="minorHAnsi" w:hAnsiTheme="minorHAnsi" w:cstheme="minorHAnsi"/>
+          <w:color w:val="000000" w:themeColor="text1"/>
+          <w:sz w:val="22"/>
+          <w:szCs w:val="22"/>
+        </w:rPr>
+      </w:pPr>
+      <w:r>
+        <w:rPr>
+          <w:rFonts w:asciiTheme="minorHAnsi" w:hAnsiTheme="minorHAnsi" w:cstheme="minorHAnsi"/>
+          <w:bCs/>
+          <w:color w:val="000000" w:themeColor="text1"/>
+          <w:sz w:val="22"/>
+          <w:szCs w:val="22"/>
+        </w:rPr>
+        <w:t>Warnock</w:t>
+      </w:r>
+      <w:r>
+        <w:rPr>
+          <w:rFonts w:asciiTheme="minorHAnsi" w:hAnsiTheme="minorHAnsi" w:cstheme="minorHAnsi"/>
+          <w:bCs/>
+          <w:color w:val="000000" w:themeColor="text1"/>
+          <w:sz w:val="22"/>
+          <w:szCs w:val="22"/>
+        </w:rPr>
+        <w:t>’s</w:t>
+      </w:r>
+      <w:r>
+        <w:rPr>
+          <w:rFonts w:asciiTheme="minorHAnsi" w:hAnsiTheme="minorHAnsi" w:cstheme="minorHAnsi"/>
+          <w:bCs/>
+          <w:color w:val="000000" w:themeColor="text1"/>
+          <w:sz w:val="22"/>
+          <w:szCs w:val="22"/>
+        </w:rPr>
+        <w:t xml:space="preserve"> algorithm</w:t>
+      </w:r>
+      <w:r>
+        <w:rPr>
+          <w:rFonts w:asciiTheme="minorHAnsi" w:hAnsiTheme="minorHAnsi" w:cstheme="minorHAnsi"/>
+          <w:color w:val="000000" w:themeColor="text1"/>
+          <w:sz w:val="22"/>
+          <w:szCs w:val="22"/>
+        </w:rPr>
+        <w:t xml:space="preserve"> is a </w:t>
+      </w:r>
+      <w:hyperlink r:id="rId10" w:tgtFrame="_blank" w:tooltip="Hidden surface determination" w:history="1">
+        <w:r>
+          <w:rPr>
+            <w:rStyle w:val="Hyperlink"/>
+            <w:rFonts w:asciiTheme="minorHAnsi" w:hAnsiTheme="minorHAnsi" w:cstheme="minorHAnsi"/>
+            <w:color w:val="000000" w:themeColor="text1"/>
+            <w:sz w:val="22"/>
+            <w:szCs w:val="22"/>
+            <w:u w:val="none"/>
+          </w:rPr>
+          <w:t>hidden surface algorithm</w:t>
+        </w:r>
+      </w:hyperlink>
+      <w:r>
+        <w:rPr>
+          <w:rFonts w:asciiTheme="minorHAnsi" w:hAnsiTheme="minorHAnsi" w:cstheme="minorHAnsi"/>
+          <w:color w:val="000000" w:themeColor="text1"/>
+          <w:sz w:val="22"/>
+          <w:szCs w:val="22"/>
+        </w:rPr>
+        <w:t xml:space="preserve"> invented by </w:t>
+      </w:r>
+      <w:hyperlink r:id="rId11" w:tgtFrame="_blank" w:tooltip="John Warnock" w:history="1">
+        <w:r>
+          <w:rPr>
+            <w:rStyle w:val="Hyperlink"/>
+            <w:rFonts w:asciiTheme="minorHAnsi" w:hAnsiTheme="minorHAnsi" w:cstheme="minorHAnsi"/>
+            <w:color w:val="000000" w:themeColor="text1"/>
+            <w:sz w:val="22"/>
+            <w:szCs w:val="22"/>
+            <w:u w:val="none"/>
+          </w:rPr>
+          <w:t>John Warnock</w:t>
+        </w:r>
+      </w:hyperlink>
+      <w:r>
+        <w:rPr>
+          <w:rFonts w:asciiTheme="minorHAnsi" w:hAnsiTheme="minorHAnsi" w:cstheme="minorHAnsi"/>
+          <w:color w:val="000000" w:themeColor="text1"/>
+          <w:sz w:val="22"/>
+          <w:szCs w:val="22"/>
+        </w:rPr>
+        <w:t>. Warnock’s algorithm has four cases</w:t>
+      </w:r>
+      <w:r>
+        <w:rPr>
+          <w:rFonts w:asciiTheme="minorHAnsi" w:hAnsiTheme="minorHAnsi" w:cstheme="minorHAnsi"/>
+          <w:color w:val="000000" w:themeColor="text1"/>
+          <w:sz w:val="22"/>
+          <w:szCs w:val="22"/>
+        </w:rPr>
+        <w:t xml:space="preserve"> of area subdivisions, namely:</w:t>
+      </w:r>
+    </w:p>
+    <w:p>
+      <w:pPr>
+        <w:jc w:val="center"/>
+      </w:pPr>
+      <w:r>
+        <w:drawing>
+          <wp:inline distT="0" distB="0" distL="0" distR="0" wp14:anchorId="78CDFD89" wp14:editId="56C9B17F">
+            <wp:extent cx="1447800" cy="1824125"/>
+            <wp:effectExtent l="0" t="0" r="0" b="5080"/>
+            <wp:docPr id="5124" name="Picture 2">
+              <a:extLst xmlns:a="http://schemas.openxmlformats.org/drawingml/2006/main">
+                <a:ext uri="{FF2B5EF4-FFF2-40B4-BE49-F238E27FC236}">
+                  <a16:creationId xmlns:a16="http://schemas.microsoft.com/office/drawing/2014/main" id="{CEE5AE82-E2F3-43B6-B65F-C58CC76FDEA1}"/>
+                </a:ext>
+              </a:extLst>
+            </wp:docPr>
+            <wp:cNvGraphicFramePr>
+              <a:graphicFrameLocks xmlns:a="http://schemas.openxmlformats.org/drawingml/2006/main" noChangeAspect="1"/>
+            </wp:cNvGraphicFramePr>
+            <a:graphic xmlns:a="http://schemas.openxmlformats.org/drawingml/2006/main">
+              <a:graphicData uri="http://schemas.openxmlformats.org/drawingml/2006/picture">
+                <pic:pic xmlns:pic="http://schemas.openxmlformats.org/drawingml/2006/picture">
+                  <pic:nvPicPr>
+                    <pic:cNvPr id="5124" name="Picture 2">
+                      <a:extLst>
+                        <a:ext uri="{FF2B5EF4-FFF2-40B4-BE49-F238E27FC236}">
+                          <a16:creationId xmlns:a16="http://schemas.microsoft.com/office/drawing/2014/main" id="{CEE5AE82-E2F3-43B6-B65F-C58CC76FDEA1}"/>
+                        </a:ext>
+                      </a:extLst>
+                    </pic:cNvPr>
+                    <pic:cNvPicPr>
+                      <a:picLocks noChangeAspect="1" noChangeArrowheads="1"/>
+                    </pic:cNvPicPr>
+                  </pic:nvPicPr>
+                  <pic:blipFill rotWithShape="1">
+                    <a:blip r:embed="rId12">
+                      <a:extLst>
+                        <a:ext uri="{28A0092B-C50C-407E-A947-70E740481C1C}">
+                          <a14:useLocalDpi xmlns:a14="http://schemas.microsoft.com/office/drawing/2010/main" val="0"/>
+                        </a:ext>
+                      </a:extLst>
+                    </a:blip>
+                    <a:srcRect r="69872"/>
+                    <a:stretch/>
+                  </pic:blipFill>
+                  <pic:spPr bwMode="auto">
+                    <a:xfrm>
+                      <a:off x="0" y="0"/>
+                      <a:ext cx="1460739" cy="1840427"/>
+                    </a:xfrm>
+                    <a:prstGeom prst="rect">
+                      <a:avLst/>
+                    </a:prstGeom>
+                    <a:noFill/>
+                    <a:ln>
+                      <a:noFill/>
+                    </a:ln>
+                    <a:effectLst/>
+                    <a:extLst>
+                      <a:ext uri="{53640926-AAD7-44D8-BBD7-CCE9431645EC}">
+                        <a14:shadowObscured xmlns:a14="http://schemas.microsoft.com/office/drawing/2010/main"/>
+                      </a:ext>
+                    </a:extLst>
+                  </pic:spPr>
+                </pic:pic>
+              </a:graphicData>
+            </a:graphic>
+          </wp:inline>
+        </w:drawing>
+      </w:r>
+    </w:p>
+    <w:p>
+      <w:pPr>
+        <w:jc w:val="center"/>
+      </w:pPr>
+      <w:r>
+        <w:t>C = W</w:t>
+      </w:r>
+    </w:p>
+    <w:p>
+      <w:pPr>
+        <w:jc w:val="center"/>
+      </w:pPr>
+    </w:p>
+    <w:p>
+      <w:pPr>
+        <w:jc w:val="center"/>
+      </w:pPr>
+      <w:r>
+        <w:drawing>
+          <wp:inline distT="0" distB="0" distL="0" distR="0" wp14:anchorId="1C06DA92" wp14:editId="1B6E3E73">
+            <wp:extent cx="1139536" cy="1866900"/>
+            <wp:effectExtent l="0" t="0" r="3810" b="0"/>
+            <wp:docPr id="2" name="Picture 2">
+              <a:extLst xmlns:a="http://schemas.openxmlformats.org/drawingml/2006/main">
+                <a:ext uri="{FF2B5EF4-FFF2-40B4-BE49-F238E27FC236}">
+                  <a16:creationId xmlns:a16="http://schemas.microsoft.com/office/drawing/2014/main" id="{CEE5AE82-E2F3-43B6-B65F-C58CC76FDEA1}"/>
+                </a:ext>
+              </a:extLst>
+            </wp:docPr>
+            <wp:cNvGraphicFramePr>
+              <a:graphicFrameLocks xmlns:a="http://schemas.openxmlformats.org/drawingml/2006/main" noChangeAspect="1"/>
+            </wp:cNvGraphicFramePr>
+            <a:graphic xmlns:a="http://schemas.openxmlformats.org/drawingml/2006/main">
+              <a:graphicData uri="http://schemas.openxmlformats.org/drawingml/2006/picture">
+                <pic:pic xmlns:pic="http://schemas.openxmlformats.org/drawingml/2006/picture">
+                  <pic:nvPicPr>
+                    <pic:cNvPr id="5124" name="Picture 2">
+                      <a:extLst>
+                        <a:ext uri="{FF2B5EF4-FFF2-40B4-BE49-F238E27FC236}">
+                          <a16:creationId xmlns:a16="http://schemas.microsoft.com/office/drawing/2014/main" id="{CEE5AE82-E2F3-43B6-B65F-C58CC76FDEA1}"/>
+                        </a:ext>
+                      </a:extLst>
+                    </pic:cNvPr>
+                    <pic:cNvPicPr>
+                      <a:picLocks noChangeAspect="1" noChangeArrowheads="1"/>
+                    </pic:cNvPicPr>
+                  </pic:nvPicPr>
+                  <pic:blipFill rotWithShape="1">
+                    <a:blip r:embed="rId12">
+                      <a:extLst>
+                        <a:ext uri="{28A0092B-C50C-407E-A947-70E740481C1C}">
+                          <a14:useLocalDpi xmlns:a14="http://schemas.microsoft.com/office/drawing/2010/main" val="0"/>
+                        </a:ext>
+                      </a:extLst>
+                    </a:blip>
+                    <a:srcRect l="29615" t="1" r="46282" b="-4025"/>
+                    <a:stretch/>
+                  </pic:blipFill>
+                  <pic:spPr bwMode="auto">
+                    <a:xfrm>
+                      <a:off x="0" y="0"/>
+                      <a:ext cx="1146404" cy="1878152"/>
+                    </a:xfrm>
+                    <a:prstGeom prst="rect">
+                      <a:avLst/>
+                    </a:prstGeom>
+                    <a:noFill/>
+                    <a:ln>
+                      <a:noFill/>
+                    </a:ln>
+                    <a:effectLst/>
+                    <a:extLst>
+                      <a:ext uri="{53640926-AAD7-44D8-BBD7-CCE9431645EC}">
+                        <a14:shadowObscured xmlns:a14="http://schemas.microsoft.com/office/drawing/2010/main"/>
+                      </a:ext>
+                    </a:extLst>
+                  </pic:spPr>
+                </pic:pic>
+              </a:graphicData>
+            </a:graphic>
+          </wp:inline>
+        </w:drawing>
+      </w:r>
+    </w:p>
+    <w:p>
+      <w:pPr>
+        <w:jc w:val="center"/>
+        <w:rPr>
+          <w:rFonts w:eastAsiaTheme="minorEastAsia"/>
+        </w:rPr>
+      </w:pPr>
+      <w:r>
+        <w:t xml:space="preserve">C </w:t>
+      </w:r>
+      <m:oMath>
+        <m:r>
+          <w:rPr>
+            <w:rFonts w:ascii="Cambria Math" w:hAnsi="Cambria Math"/>
+          </w:rPr>
+          <m:t>≠</m:t>
+        </m:r>
+      </m:oMath>
+      <w:r>
+        <w:rPr>
+          <w:rFonts w:eastAsiaTheme="minorEastAsia"/>
+        </w:rPr>
+        <w:t xml:space="preserve"> P</w:t>
+      </w:r>
+    </w:p>
+    <w:p>
+      <w:pPr>
+        <w:jc w:val="center"/>
+        <w:rPr>
+          <w:rFonts w:eastAsiaTheme="minorEastAsia"/>
+        </w:rPr>
+      </w:pPr>
+      <w:r>
+        <w:t xml:space="preserve">C </w:t>
+      </w:r>
+      <m:oMath>
+        <m:r>
+          <w:rPr>
+            <w:rFonts w:ascii="Cambria Math" w:hAnsi="Cambria Math"/>
+          </w:rPr>
+          <m:t>≠</m:t>
+        </m:r>
+      </m:oMath>
+      <w:r>
+        <w:rPr>
+          <w:rFonts w:eastAsiaTheme="minorEastAsia"/>
+        </w:rPr>
+        <w:t xml:space="preserve"> W</w:t>
+      </w:r>
+    </w:p>
+    <w:p>
+      <w:pPr>
+        <w:jc w:val="center"/>
+        <w:rPr>
+          <w:rFonts w:eastAsiaTheme="minorEastAsia"/>
+        </w:rPr>
+      </w:pPr>
+      <w:r>
+        <w:t xml:space="preserve">C </w:t>
+      </w:r>
+      <m:oMath>
+        <m:r>
+          <w:rPr>
+            <w:rFonts w:ascii="Cambria Math" w:hAnsi="Cambria Math"/>
+          </w:rPr>
+          <m:t>≠</m:t>
+        </m:r>
+      </m:oMath>
+      <w:r>
+        <w:rPr>
+          <w:rFonts w:eastAsiaTheme="minorEastAsia"/>
+        </w:rPr>
+        <w:t xml:space="preserve"> </w:t>
+      </w:r>
+      <m:oMath>
+        <m:r>
+          <w:rPr>
+            <w:rFonts w:ascii="Cambria Math" w:eastAsiaTheme="minorEastAsia" w:hAnsi="Cambria Math"/>
+          </w:rPr>
+          <m:t>∅</m:t>
+        </m:r>
+      </m:oMath>
+    </w:p>
+    <w:p>
+      <w:pPr>
+        <w:jc w:val="center"/>
+      </w:pPr>
+    </w:p>
+    <w:p>
+      <w:pPr>
+        <w:jc w:val="center"/>
+      </w:pPr>
+      <w:r>
+        <w:lastRenderedPageBreak/>
+        <w:drawing>
+          <wp:inline distT="0" distB="0" distL="0" distR="0" wp14:anchorId="37E67FED" wp14:editId="50AAA999">
+            <wp:extent cx="1211580" cy="2141220"/>
+            <wp:effectExtent l="0" t="0" r="7620" b="0"/>
+            <wp:docPr id="3" name="Picture 2">
+              <a:extLst xmlns:a="http://schemas.openxmlformats.org/drawingml/2006/main">
+                <a:ext uri="{FF2B5EF4-FFF2-40B4-BE49-F238E27FC236}">
+                  <a16:creationId xmlns:a16="http://schemas.microsoft.com/office/drawing/2014/main" id="{CEE5AE82-E2F3-43B6-B65F-C58CC76FDEA1}"/>
+                </a:ext>
+              </a:extLst>
+            </wp:docPr>
+            <wp:cNvGraphicFramePr>
+              <a:graphicFrameLocks xmlns:a="http://schemas.openxmlformats.org/drawingml/2006/main" noChangeAspect="1"/>
+            </wp:cNvGraphicFramePr>
+            <a:graphic xmlns:a="http://schemas.openxmlformats.org/drawingml/2006/main">
+              <a:graphicData uri="http://schemas.openxmlformats.org/drawingml/2006/picture">
+                <pic:pic xmlns:pic="http://schemas.openxmlformats.org/drawingml/2006/picture">
+                  <pic:nvPicPr>
+                    <pic:cNvPr id="5124" name="Picture 2">
+                      <a:extLst>
+                        <a:ext uri="{FF2B5EF4-FFF2-40B4-BE49-F238E27FC236}">
+                          <a16:creationId xmlns:a16="http://schemas.microsoft.com/office/drawing/2014/main" id="{CEE5AE82-E2F3-43B6-B65F-C58CC76FDEA1}"/>
+                        </a:ext>
+                      </a:extLst>
+                    </pic:cNvPr>
+                    <pic:cNvPicPr>
+                      <a:picLocks noChangeAspect="1" noChangeArrowheads="1"/>
+                    </pic:cNvPicPr>
+                  </pic:nvPicPr>
+                  <pic:blipFill rotWithShape="1">
+                    <a:blip r:embed="rId12">
+                      <a:extLst>
+                        <a:ext uri="{28A0092B-C50C-407E-A947-70E740481C1C}">
+                          <a14:useLocalDpi xmlns:a14="http://schemas.microsoft.com/office/drawing/2010/main" val="0"/>
+                        </a:ext>
+                      </a:extLst>
+                    </a:blip>
+                    <a:srcRect l="53590" t="1" r="26026" b="5094"/>
+                    <a:stretch/>
+                  </pic:blipFill>
+                  <pic:spPr bwMode="auto">
+                    <a:xfrm>
+                      <a:off x="0" y="0"/>
+                      <a:ext cx="1211580" cy="2141220"/>
+                    </a:xfrm>
+                    <a:prstGeom prst="rect">
+                      <a:avLst/>
+                    </a:prstGeom>
+                    <a:noFill/>
+                    <a:ln>
+                      <a:noFill/>
+                    </a:ln>
+                    <a:effectLst/>
+                    <a:extLst>
+                      <a:ext uri="{53640926-AAD7-44D8-BBD7-CCE9431645EC}">
+                        <a14:shadowObscured xmlns:a14="http://schemas.microsoft.com/office/drawing/2010/main"/>
+                      </a:ext>
+                    </a:extLst>
+                  </pic:spPr>
+                </pic:pic>
+              </a:graphicData>
+            </a:graphic>
+          </wp:inline>
+        </w:drawing>
+      </w:r>
+    </w:p>
+    <w:p>
+      <w:pPr>
+        <w:jc w:val="center"/>
+      </w:pPr>
+      <w:r>
+        <w:t>C = P</w:t>
+      </w:r>
+    </w:p>
+    <w:p>
+      <w:pPr>
+        <w:jc w:val="center"/>
+      </w:pPr>
+      <w:r>
+        <w:drawing>
+          <wp:inline distT="0" distB="0" distL="0" distR="0" wp14:anchorId="5624C311" wp14:editId="37449084">
+            <wp:extent cx="1470660" cy="2004060"/>
+            <wp:effectExtent l="0" t="0" r="0" b="0"/>
+            <wp:docPr id="6" name="Picture 2">
+              <a:extLst xmlns:a="http://schemas.openxmlformats.org/drawingml/2006/main">
+                <a:ext uri="{FF2B5EF4-FFF2-40B4-BE49-F238E27FC236}">
+                  <a16:creationId xmlns:a16="http://schemas.microsoft.com/office/drawing/2014/main" id="{CEE5AE82-E2F3-43B6-B65F-C58CC76FDEA1}"/>
+                </a:ext>
+              </a:extLst>
+            </wp:docPr>
+            <wp:cNvGraphicFramePr>
+              <a:graphicFrameLocks xmlns:a="http://schemas.openxmlformats.org/drawingml/2006/main" noChangeAspect="1"/>
+            </wp:cNvGraphicFramePr>
+            <a:graphic xmlns:a="http://schemas.openxmlformats.org/drawingml/2006/main">
+              <a:graphicData uri="http://schemas.openxmlformats.org/drawingml/2006/picture">
+                <pic:pic xmlns:pic="http://schemas.openxmlformats.org/drawingml/2006/picture">
+                  <pic:nvPicPr>
+                    <pic:cNvPr id="5124" name="Picture 2">
+                      <a:extLst>
+                        <a:ext uri="{FF2B5EF4-FFF2-40B4-BE49-F238E27FC236}">
+                          <a16:creationId xmlns:a16="http://schemas.microsoft.com/office/drawing/2014/main" id="{CEE5AE82-E2F3-43B6-B65F-C58CC76FDEA1}"/>
+                        </a:ext>
+                      </a:extLst>
+                    </pic:cNvPr>
+                    <pic:cNvPicPr>
+                      <a:picLocks noChangeAspect="1" noChangeArrowheads="1"/>
+                    </pic:cNvPicPr>
+                  </pic:nvPicPr>
+                  <pic:blipFill rotWithShape="1">
+                    <a:blip r:embed="rId12">
+                      <a:extLst>
+                        <a:ext uri="{28A0092B-C50C-407E-A947-70E740481C1C}">
+                          <a14:useLocalDpi xmlns:a14="http://schemas.microsoft.com/office/drawing/2010/main" val="0"/>
+                        </a:ext>
+                      </a:extLst>
+                    </a:blip>
+                    <a:srcRect l="73464" t="7144" r="1617" b="3401"/>
+                    <a:stretch/>
+                  </pic:blipFill>
+                  <pic:spPr bwMode="auto">
+                    <a:xfrm>
+                      <a:off x="0" y="0"/>
+                      <a:ext cx="1470660" cy="2004060"/>
+                    </a:xfrm>
+                    <a:prstGeom prst="rect">
+                      <a:avLst/>
+                    </a:prstGeom>
+                    <a:noFill/>
+                    <a:ln>
+                      <a:noFill/>
+                    </a:ln>
+                    <a:effectLst/>
+                    <a:extLst>
+                      <a:ext uri="{53640926-AAD7-44D8-BBD7-CCE9431645EC}">
+                        <a14:shadowObscured xmlns:a14="http://schemas.microsoft.com/office/drawing/2010/main"/>
+                      </a:ext>
+                    </a:extLst>
+                  </pic:spPr>
+                </pic:pic>
+              </a:graphicData>
+            </a:graphic>
+          </wp:inline>
+        </w:drawing>
+      </w:r>
+    </w:p>
+    <w:p>
+      <w:pPr>
+        <w:jc w:val="center"/>
+        <w:rPr>
+          <w:rFonts w:eastAsiaTheme="minorEastAsia"/>
+        </w:rPr>
+      </w:pPr>
+      <w:r>
+        <w:t xml:space="preserve">C =  </w:t>
+      </w:r>
+      <m:oMath>
+        <m:r>
+          <w:rPr>
+            <w:rFonts w:ascii="Cambria Math" w:hAnsi="Cambria Math"/>
+          </w:rPr>
+          <m:t>∅</m:t>
+        </m:r>
+      </m:oMath>
+    </w:p>
+    <w:p>
+      <w:pPr>
+        <w:spacing w:line="360" w:lineRule="auto"/>
+        <w:ind w:left="900"/>
+        <w:jc w:val="both"/>
+      </w:pPr>
+      <w:r>
+        <w:t xml:space="preserve">Warnock’s algorithm has four decision cases where if one of these cases are fulfilled, it would determine that it is an </w:t>
+      </w:r>
+      <w:r>
+        <w:t>“</w:t>
+      </w:r>
+      <w:r>
+        <w:t>easy</w:t>
+      </w:r>
+      <w:r>
+        <w:t>”</w:t>
+      </w:r>
+      <w:r>
+        <w:t xml:space="preserve"> detection method. The cases are as follows:</w:t>
+      </w:r>
+    </w:p>
+    <w:p>
+      <w:pPr>
+        <w:pStyle w:val="ListParagraph"/>
         <w:numPr>
           <w:ilvl w:val="0"/>
-          <w:numId w:val="10"/>
+          <w:numId w:val="29"/>
         </w:numPr>
         <w:spacing w:line="360" w:lineRule="auto"/>
-        <w:jc w:val="both"/>
-        <w:rPr>
-          <w:color w:val="auto"/>
+        <w:rPr>
+          <w:rFonts w:eastAsiaTheme="minorEastAsia" w:cstheme="minorHAnsi"/>
           <w:lang w:val="en-US"/>
         </w:rPr>
       </w:pPr>
       <w:r>
         <w:rPr>
-          <w:color w:val="auto"/>
-          <w:lang w:val="en-US"/>
-        </w:rPr>
-        <w:t xml:space="preserve"> </w:t>
-      </w:r>
-      <w:r>
-        <w:rPr>
-          <w:color w:val="auto"/>
-          <w:lang w:val="id-ID"/>
-        </w:rPr>
-        <w:t>I’m a Placeholder</w:t>
+          <w:rFonts w:eastAsiaTheme="minorEastAsia" w:cstheme="minorHAnsi"/>
+          <w:lang w:val="id-ID"/>
+        </w:rPr>
+        <w:t>All polygons are disjoint.</w:t>
       </w:r>
     </w:p>
     <w:p>
       <w:pPr>
+        <w:pStyle w:val="ListParagraph"/>
+        <w:numPr>
+          <w:ilvl w:val="0"/>
+          <w:numId w:val="31"/>
+        </w:numPr>
         <w:spacing w:line="360" w:lineRule="auto"/>
-        <w:ind w:left="900"/>
+        <w:rPr>
+          <w:rFonts w:eastAsiaTheme="minorEastAsia" w:cstheme="minorHAnsi"/>
+          <w:lang w:val="en-US"/>
+        </w:rPr>
+      </w:pPr>
+      <w:r>
+        <w:rPr>
+          <w:rFonts w:eastAsiaTheme="minorEastAsia" w:cstheme="minorHAnsi"/>
+          <w:lang w:val="id-ID"/>
+        </w:rPr>
+        <w:t>Fill area with backgro</w:t>
+      </w:r>
+      <w:r>
+        <w:rPr>
+          <w:rFonts w:eastAsiaTheme="minorEastAsia" w:cstheme="minorHAnsi"/>
+          <w:lang w:val="id-ID"/>
+        </w:rPr>
+        <w:t>und color.</w:t>
+      </w:r>
+    </w:p>
+    <w:p>
+      <w:pPr>
+        <w:pStyle w:val="ListParagraph"/>
+        <w:numPr>
+          <w:ilvl w:val="0"/>
+          <w:numId w:val="29"/>
+        </w:numPr>
+        <w:spacing w:line="360" w:lineRule="auto"/>
+        <w:rPr>
+          <w:rFonts w:eastAsiaTheme="minorEastAsia" w:cstheme="minorHAnsi"/>
+          <w:lang w:val="en-US"/>
+        </w:rPr>
+      </w:pPr>
+      <w:r>
+        <w:rPr>
+          <w:rFonts w:eastAsiaTheme="minorEastAsia" w:cstheme="minorHAnsi"/>
+          <w:lang w:val="id-ID"/>
+        </w:rPr>
+        <w:t>Only one intersecting or one contained polygon in the area.</w:t>
+      </w:r>
+    </w:p>
+    <w:p>
+      <w:pPr>
+        <w:pStyle w:val="ListParagraph"/>
+        <w:numPr>
+          <w:ilvl w:val="0"/>
+          <w:numId w:val="31"/>
+        </w:numPr>
+        <w:spacing w:line="360" w:lineRule="auto"/>
+        <w:rPr>
+          <w:rFonts w:eastAsiaTheme="minorEastAsia" w:cstheme="minorHAnsi"/>
+          <w:lang w:val="en-US"/>
+        </w:rPr>
+      </w:pPr>
+      <w:r>
+        <w:rPr>
+          <w:rFonts w:eastAsiaTheme="minorEastAsia" w:cstheme="minorHAnsi"/>
+          <w:lang w:val="id-ID"/>
+        </w:rPr>
+        <w:t>Fill area area with (clipped) polygon.</w:t>
+      </w:r>
+    </w:p>
+    <w:p>
+      <w:pPr>
+        <w:pStyle w:val="ListParagraph"/>
+        <w:numPr>
+          <w:ilvl w:val="0"/>
+          <w:numId w:val="29"/>
+        </w:numPr>
+        <w:spacing w:line="360" w:lineRule="auto"/>
+        <w:rPr>
+          <w:rFonts w:eastAsiaTheme="minorEastAsia" w:cstheme="minorHAnsi"/>
+          <w:lang w:val="en-US"/>
+        </w:rPr>
+      </w:pPr>
+      <w:r>
+        <w:rPr>
+          <w:rFonts w:eastAsiaTheme="minorEastAsia" w:cstheme="minorHAnsi"/>
+          <w:lang w:val="id-ID"/>
+        </w:rPr>
+        <w:t>Only one surrounding polygon in the area.</w:t>
+      </w:r>
+    </w:p>
+    <w:p>
+      <w:pPr>
+        <w:pStyle w:val="ListParagraph"/>
+        <w:numPr>
+          <w:ilvl w:val="0"/>
+          <w:numId w:val="31"/>
+        </w:numPr>
+        <w:spacing w:line="360" w:lineRule="auto"/>
+        <w:rPr>
+          <w:rFonts w:eastAsiaTheme="minorEastAsia" w:cstheme="minorHAnsi"/>
+          <w:lang w:val="en-US"/>
+        </w:rPr>
+      </w:pPr>
+      <w:r>
+        <w:rPr>
+          <w:rFonts w:eastAsiaTheme="minorEastAsia" w:cstheme="minorHAnsi"/>
+          <w:lang w:val="id-ID"/>
+        </w:rPr>
+        <w:t>Fill area with polygon.</w:t>
+      </w:r>
+    </w:p>
+    <w:p>
+      <w:pPr>
+        <w:pStyle w:val="ListParagraph"/>
+        <w:numPr>
+          <w:ilvl w:val="0"/>
+          <w:numId w:val="29"/>
+        </w:numPr>
+        <w:spacing w:line="360" w:lineRule="auto"/>
+        <w:rPr>
+          <w:rFonts w:eastAsiaTheme="minorEastAsia" w:cstheme="minorHAnsi"/>
+          <w:lang w:val="en-US"/>
+        </w:rPr>
+      </w:pPr>
+      <w:r>
+        <w:rPr>
+          <w:rFonts w:eastAsiaTheme="minorEastAsia" w:cstheme="minorHAnsi"/>
+          <w:lang w:val="id-ID"/>
+        </w:rPr>
+        <w:t>More than one polygon is intersecting, contained in, or sourrounding the area, with the surrounding polygon wholly in front.</w:t>
+      </w:r>
+    </w:p>
+    <w:p>
+      <w:pPr>
+        <w:pStyle w:val="ListParagraph"/>
+        <w:numPr>
+          <w:ilvl w:val="0"/>
+          <w:numId w:val="31"/>
+        </w:numPr>
+        <w:spacing w:line="360" w:lineRule="auto"/>
+        <w:rPr>
+          <w:rFonts w:eastAsiaTheme="minorEastAsia" w:cstheme="minorHAnsi"/>
+          <w:lang w:val="en-US"/>
+        </w:rPr>
+      </w:pPr>
+      <w:r>
+        <w:rPr>
+          <w:rFonts w:eastAsiaTheme="minorEastAsia" w:cstheme="minorHAnsi"/>
+          <w:lang w:val="id-ID"/>
+        </w:rPr>
+        <w:t>Fill area with front surrounding polygo</w:t>
+      </w:r>
+      <w:r>
+        <w:rPr>
+          <w:rFonts w:eastAsiaTheme="minorEastAsia" w:cstheme="minorHAnsi"/>
+          <w:lang w:val="id-ID"/>
+        </w:rPr>
+        <w:t>n</w:t>
+      </w:r>
+      <w:r>
+        <w:rPr>
+          <w:rFonts w:eastAsiaTheme="minorEastAsia" w:cstheme="minorHAnsi"/>
+          <w:lang w:val="id-ID"/>
+        </w:rPr>
+        <w:t>.</w:t>
+      </w:r>
+    </w:p>
+    <w:p>
+      <w:pPr>
+        <w:spacing w:line="360" w:lineRule="auto"/>
+        <w:rPr>
+          <w:rFonts w:eastAsiaTheme="minorEastAsia" w:cstheme="minorHAnsi"/>
+          <w:lang w:val="en-US"/>
+        </w:rPr>
+      </w:pPr>
+      <w:r>
+        <w:rPr>
+          <w:rFonts w:eastAsiaTheme="minorEastAsia" w:cstheme="minorHAnsi"/>
+        </w:rPr>
+        <w:lastRenderedPageBreak/>
+        <w:t>In</w:t>
+      </w:r>
+      <w:bookmarkStart w:id="4" w:name="_GoBack"/>
+      <w:bookmarkEnd w:id="4"/>
+      <w:r>
+        <w:rPr>
+          <w:rFonts w:eastAsiaTheme="minorEastAsia" w:cstheme="minorHAnsi"/>
+        </w:rPr>
+        <w:t xml:space="preserve"> occasions that the above cases do not happen, </w:t>
+      </w:r>
+      <w:r>
+        <w:rPr>
+          <w:rFonts w:eastAsiaTheme="minorEastAsia" w:cstheme="minorHAnsi"/>
+          <w:lang w:val="id-ID"/>
+        </w:rPr>
+        <w:t>to decide which polyg</w:t>
+      </w:r>
+      <w:r>
+        <w:rPr>
+          <w:rFonts w:eastAsiaTheme="minorEastAsia" w:cstheme="minorHAnsi"/>
+          <w:lang w:val="id-ID"/>
+        </w:rPr>
+        <w:t>on to display</w:t>
+      </w:r>
+      <w:r>
+        <w:rPr>
+          <w:rFonts w:eastAsiaTheme="minorEastAsia" w:cstheme="minorHAnsi"/>
+          <w:lang w:val="en-US"/>
+        </w:rPr>
+        <w:t xml:space="preserve"> the</w:t>
+      </w:r>
+      <w:r>
+        <w:rPr>
+          <w:rFonts w:eastAsiaTheme="minorEastAsia" w:cstheme="minorHAnsi"/>
+          <w:lang w:val="id-ID"/>
+        </w:rPr>
+        <w:t xml:space="preserve"> area </w:t>
+      </w:r>
+      <w:r>
+        <w:rPr>
+          <w:rFonts w:eastAsiaTheme="minorEastAsia" w:cstheme="minorHAnsi"/>
+          <w:lang w:val="en-US"/>
+        </w:rPr>
+        <w:t>should be split</w:t>
+      </w:r>
+      <w:r>
+        <w:rPr>
+          <w:rFonts w:eastAsiaTheme="minorEastAsia" w:cstheme="minorHAnsi"/>
+          <w:lang w:val="id-ID"/>
+        </w:rPr>
+        <w:t>into 4 parts and process each part recursively.</w:t>
+      </w:r>
+      <w:r>
+        <w:rPr>
+          <w:rFonts w:eastAsiaTheme="minorEastAsia" w:cstheme="minorHAnsi"/>
+          <w:lang w:val="en-US"/>
+        </w:rPr>
+        <w:t xml:space="preserve"> This is commonly referred to as the “hard” detection method.</w:t>
+      </w:r>
+    </w:p>
+    <w:p>
+      <w:pPr>
+        <w:spacing w:line="360" w:lineRule="auto"/>
         <w:jc w:val="both"/>
         <w:rPr>
           <w:rFonts w:eastAsiaTheme="minorEastAsia" w:cstheme="minorHAnsi"/>
@@ -3225,17 +3999,16 @@
           <w:lang w:val="id-ID"/>
         </w:rPr>
       </w:pPr>
-      <w:bookmarkStart w:id="4" w:name="_Toc506154726"/>
+      <w:bookmarkStart w:id="5" w:name="_Toc506154726"/>
       <w:r>
         <w:rPr>
           <w:b/>
           <w:color w:val="auto"/>
           <w:lang w:val="id-ID"/>
         </w:rPr>
-        <w:lastRenderedPageBreak/>
         <w:t>Implementation</w:t>
       </w:r>
-      <w:bookmarkEnd w:id="4"/>
+      <w:bookmarkEnd w:id="5"/>
     </w:p>
     <w:p>
       <w:pPr>
@@ -3258,7 +4031,7 @@
         </w:rPr>
         <w:t xml:space="preserve"> </w:t>
       </w:r>
-      <w:bookmarkStart w:id="5" w:name="_Toc506154727"/>
+      <w:bookmarkStart w:id="6" w:name="_Toc506154727"/>
       <w:r>
         <w:rPr>
           <w:color w:val="auto"/>
@@ -3266,7 +4039,7 @@
         </w:rPr>
         <w:t>Main Interface of the Application</w:t>
       </w:r>
-      <w:bookmarkEnd w:id="5"/>
+      <w:bookmarkEnd w:id="6"/>
     </w:p>
     <w:p>
       <w:pPr>
@@ -3293,6 +4066,7 @@
           <w:noProof/>
           <w:lang w:val="en-US" w:eastAsia="ja-JP"/>
         </w:rPr>
+        <w:lastRenderedPageBreak/>
         <mc:AlternateContent>
           <mc:Choice Requires="wps">
             <w:drawing>
@@ -3370,7 +4144,7 @@
           </mc:Choice>
           <mc:Fallback>
             <w:pict>
-              <v:shape w14:anchorId="29B62086" id="Text Box 2" o:spid="_x0000_s1027" type="#_x0000_t202" style="position:absolute;left:0;text-align:left;margin-left:456pt;margin-top:204.65pt;width:33.75pt;height:110.6pt;z-index:251642880;visibility:visible;mso-wrap-style:square;mso-width-percent:0;mso-height-percent:200;mso-wrap-distance-left:9pt;mso-wrap-distance-top:3.6pt;mso-wrap-distance-right:9pt;mso-wrap-distance-bottom:3.6pt;mso-position-horizontal:absolute;mso-position-horizontal-relative:text;mso-position-vertical:absolute;mso-position-vertical-relative:text;mso-width-percent:0;mso-height-percent:200;mso-width-relative:margin;mso-height-relative:margin;v-text-anchor:top" o:gfxdata="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" filled="f" stroked="f">
+              <v:shape w14:anchorId="29B62086" id="Text Box 2" o:spid="_x0000_s1027" type="#_x0000_t202" style="position:absolute;left:0;text-align:left;margin-left:456pt;margin-top:204.65pt;width:33.75pt;height:110.6pt;z-index:251642880;visibility:visible;mso-wrap-style:square;mso-width-percent:0;mso-height-percent:200;mso-wrap-distance-left:9pt;mso-wrap-distance-top:3.6pt;mso-wrap-distance-right:9pt;mso-wrap-distance-bottom:3.6pt;mso-position-horizontal:absolute;mso-position-horizontal-relative:text;mso-position-vertical:absolute;mso-position-vertical-relative:text;mso-width-percent:0;mso-height-percent:200;mso-width-relative:margin;mso-height-relative:margin;v-text-anchor:top" o:gfxdata="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" filled="f" stroked="f">
                 <v:textbox style="mso-fit-shape-to-text:t">
                   <w:txbxContent>
                     <w:p>
@@ -3478,7 +4252,7 @@
           </mc:Choice>
           <mc:Fallback>
             <w:pict>
-              <v:shape w14:anchorId="2BE7E536" id="_x0000_s1028" type="#_x0000_t202" style="position:absolute;left:0;text-align:left;margin-left:483pt;margin-top:158.15pt;width:33.75pt;height:110.6pt;z-index:251638784;visibility:visible;mso-wrap-style:square;mso-width-percent:0;mso-height-percent:200;mso-wrap-distance-left:9pt;mso-wrap-distance-top:3.6pt;mso-wrap-distance-right:9pt;mso-wrap-distance-bottom:3.6pt;mso-position-horizontal:absolute;mso-position-horizontal-relative:text;mso-position-vertical:absolute;mso-position-vertical-relative:text;mso-width-percent:0;mso-height-percent:200;mso-width-relative:margin;mso-height-relative:margin;v-text-anchor:top" o:gfxdata="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" filled="f" stroked="f">
+              <v:shape w14:anchorId="2BE7E536" id="_x0000_s1028" type="#_x0000_t202" style="position:absolute;left:0;text-align:left;margin-left:483pt;margin-top:158.15pt;width:33.75pt;height:110.6pt;z-index:251638784;visibility:visible;mso-wrap-style:square;mso-width-percent:0;mso-height-percent:200;mso-wrap-distance-left:9pt;mso-wrap-distance-top:3.6pt;mso-wrap-distance-right:9pt;mso-wrap-distance-bottom:3.6pt;mso-position-horizontal:absolute;mso-position-horizontal-relative:text;mso-position-vertical:absolute;mso-position-vertical-relative:text;mso-width-percent:0;mso-height-percent:200;mso-width-relative:margin;mso-height-relative:margin;v-text-anchor:top" o:gfxdata="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" filled="f" stroked="f">
                 <v:textbox style="mso-fit-shape-to-text:t">
                   <w:txbxContent>
                     <w:p>
@@ -3587,7 +4361,7 @@
           </mc:Choice>
           <mc:Fallback>
             <w:pict>
-              <v:shape w14:anchorId="24DCAE61" id="_x0000_s1029" type="#_x0000_t202" style="position:absolute;left:0;text-align:left;margin-left:429.75pt;margin-top:163.4pt;width:33.75pt;height:110.6pt;z-index:251634688;visibility:visible;mso-wrap-style:square;mso-width-percent:0;mso-height-percent:200;mso-wrap-distance-left:9pt;mso-wrap-distance-top:3.6pt;mso-wrap-distance-right:9pt;mso-wrap-distance-bottom:3.6pt;mso-position-horizontal:absolute;mso-position-horizontal-relative:text;mso-position-vertical:absolute;mso-position-vertical-relative:text;mso-width-percent:0;mso-height-percent:200;mso-width-relative:margin;mso-height-relative:margin;v-text-anchor:top" o:gfxdata="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" filled="f" stroked="f">
+              <v:shape w14:anchorId="24DCAE61" id="_x0000_s1029" type="#_x0000_t202" style="position:absolute;left:0;text-align:left;margin-left:429.75pt;margin-top:163.4pt;width:33.75pt;height:110.6pt;z-index:251634688;visibility:visible;mso-wrap-style:square;mso-width-percent:0;mso-height-percent:200;mso-wrap-distance-left:9pt;mso-wrap-distance-top:3.6pt;mso-wrap-distance-right:9pt;mso-wrap-distance-bottom:3.6pt;mso-position-horizontal:absolute;mso-position-horizontal-relative:text;mso-position-vertical:absolute;mso-position-vertical-relative:text;mso-width-percent:0;mso-height-percent:200;mso-width-relative:margin;mso-height-relative:margin;v-text-anchor:top" o:gfxdata="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" filled="f" stroked="f">
                 <v:textbox style="mso-fit-shape-to-text:t">
                   <w:txbxContent>
                     <w:p>
@@ -3696,7 +4470,7 @@
           </mc:Choice>
           <mc:Fallback>
             <w:pict>
-              <v:shape w14:anchorId="6DA4696C" id="_x0000_s1030" type="#_x0000_t202" style="position:absolute;left:0;text-align:left;margin-left:429.75pt;margin-top:115.4pt;width:33.75pt;height:110.6pt;z-index:251623424;visibility:visible;mso-wrap-style:square;mso-width-percent:0;mso-height-percent:200;mso-wrap-distance-left:9pt;mso-wrap-distance-top:3.6pt;mso-wrap-distance-right:9pt;mso-wrap-distance-bottom:3.6pt;mso-position-horizontal:absolute;mso-position-horizontal-relative:text;mso-position-vertical:absolute;mso-position-vertical-relative:text;mso-width-percent:0;mso-height-percent:200;mso-width-relative:margin;mso-height-relative:margin;v-text-anchor:top" o:gfxdata="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" filled="f" stroked="f">
+              <v:shape w14:anchorId="6DA4696C" id="_x0000_s1030" type="#_x0000_t202" style="position:absolute;left:0;text-align:left;margin-left:429.75pt;margin-top:115.4pt;width:33.75pt;height:110.6pt;z-index:251623424;visibility:visible;mso-wrap-style:square;mso-width-percent:0;mso-height-percent:200;mso-wrap-distance-left:9pt;mso-wrap-distance-top:3.6pt;mso-wrap-distance-right:9pt;mso-wrap-distance-bottom:3.6pt;mso-position-horizontal:absolute;mso-position-horizontal-relative:text;mso-position-vertical:absolute;mso-position-vertical-relative:text;mso-width-percent:0;mso-height-percent:200;mso-width-relative:margin;mso-height-relative:margin;v-text-anchor:top" o:gfxdata="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" filled="f" stroked="f">
                 <v:textbox style="mso-fit-shape-to-text:t">
                   <w:txbxContent>
                     <w:p>
@@ -3804,7 +4578,7 @@
           </mc:Choice>
           <mc:Fallback>
             <w:pict>
-              <v:shape w14:anchorId="26A6BC2F" id="_x0000_s1031" type="#_x0000_t202" style="position:absolute;left:0;text-align:left;margin-left:430.5pt;margin-top:91.4pt;width:33.75pt;height:110.6pt;z-index:251619328;visibility:visible;mso-wrap-style:square;mso-width-percent:0;mso-height-percent:200;mso-wrap-distance-left:9pt;mso-wrap-distance-top:3.6pt;mso-wrap-distance-right:9pt;mso-wrap-distance-bottom:3.6pt;mso-position-horizontal:absolute;mso-position-horizontal-relative:margin;mso-position-vertical:absolute;mso-position-vertical-relative:text;mso-width-percent:0;mso-height-percent:200;mso-width-relative:margin;mso-height-relative:margin;v-text-anchor:top" o:gfxdata="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" filled="f" stroked="f">
+              <v:shape w14:anchorId="26A6BC2F" id="_x0000_s1031" type="#_x0000_t202" style="position:absolute;left:0;text-align:left;margin-left:430.5pt;margin-top:91.4pt;width:33.75pt;height:110.6pt;z-index:251619328;visibility:visible;mso-wrap-style:square;mso-width-percent:0;mso-height-percent:200;mso-wrap-distance-left:9pt;mso-wrap-distance-top:3.6pt;mso-wrap-distance-right:9pt;mso-wrap-distance-bottom:3.6pt;mso-position-horizontal:absolute;mso-position-horizontal-relative:margin;mso-position-vertical:absolute;mso-position-vertical-relative:text;mso-width-percent:0;mso-height-percent:200;mso-width-relative:margin;mso-height-relative:margin;v-text-anchor:top" o:gfxdata="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" filled="f" stroked="f">
                 <v:textbox style="mso-fit-shape-to-text:t">
                   <w:txbxContent>
                     <w:p>
@@ -3913,7 +4687,7 @@
           </mc:Choice>
           <mc:Fallback>
             <w:pict>
-              <v:shape w14:anchorId="30AAE427" id="_x0000_s1032" type="#_x0000_t202" style="position:absolute;left:0;text-align:left;margin-left:464.25pt;margin-top:44.9pt;width:33.75pt;height:110.6pt;z-index:251615232;visibility:visible;mso-wrap-style:square;mso-width-percent:0;mso-height-percent:200;mso-wrap-distance-left:9pt;mso-wrap-distance-top:3.6pt;mso-wrap-distance-right:9pt;mso-wrap-distance-bottom:3.6pt;mso-position-horizontal:absolute;mso-position-horizontal-relative:text;mso-position-vertical:absolute;mso-position-vertical-relative:text;mso-width-percent:0;mso-height-percent:200;mso-width-relative:margin;mso-height-relative:margin;v-text-anchor:top" o:gfxdata="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" filled="f" stroked="f">
+              <v:shape w14:anchorId="30AAE427" id="_x0000_s1032" type="#_x0000_t202" style="position:absolute;left:0;text-align:left;margin-left:464.25pt;margin-top:44.9pt;width:33.75pt;height:110.6pt;z-index:251615232;visibility:visible;mso-wrap-style:square;mso-width-percent:0;mso-height-percent:200;mso-wrap-distance-left:9pt;mso-wrap-distance-top:3.6pt;mso-wrap-distance-right:9pt;mso-wrap-distance-bottom:3.6pt;mso-position-horizontal:absolute;mso-position-horizontal-relative:text;mso-position-vertical:absolute;mso-position-vertical-relative:text;mso-width-percent:0;mso-height-percent:200;mso-width-relative:margin;mso-height-relative:margin;v-text-anchor:top" o:gfxdata="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" filled="f" stroked="f">
                 <v:textbox style="mso-fit-shape-to-text:t">
                   <w:txbxContent>
                     <w:p>
@@ -4021,7 +4795,7 @@
           </mc:Choice>
           <mc:Fallback>
             <w:pict>
-              <v:shape w14:anchorId="7D4C57E2" id="_x0000_s1033" type="#_x0000_t202" style="position:absolute;left:0;text-align:left;margin-left:42pt;margin-top:29.9pt;width:33.75pt;height:110.6pt;z-index:251611136;visibility:visible;mso-wrap-style:square;mso-width-percent:0;mso-height-percent:200;mso-wrap-distance-left:9pt;mso-wrap-distance-top:3.6pt;mso-wrap-distance-right:9pt;mso-wrap-distance-bottom:3.6pt;mso-position-horizontal:absolute;mso-position-horizontal-relative:text;mso-position-vertical:absolute;mso-position-vertical-relative:text;mso-width-percent:0;mso-height-percent:200;mso-width-relative:margin;mso-height-relative:margin;v-text-anchor:top" o:gfxdata="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" filled="f" stroked="f">
+              <v:shape w14:anchorId="7D4C57E2" id="_x0000_s1033" type="#_x0000_t202" style="position:absolute;left:0;text-align:left;margin-left:42pt;margin-top:29.9pt;width:33.75pt;height:110.6pt;z-index:251611136;visibility:visible;mso-wrap-style:square;mso-width-percent:0;mso-height-percent:200;mso-wrap-distance-left:9pt;mso-wrap-distance-top:3.6pt;mso-wrap-distance-right:9pt;mso-wrap-distance-bottom:3.6pt;mso-position-horizontal:absolute;mso-position-horizontal-relative:text;mso-position-vertical:absolute;mso-position-vertical-relative:text;mso-width-percent:0;mso-height-percent:200;mso-width-relative:margin;mso-height-relative:margin;v-text-anchor:top" o:gfxdata="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" filled="f" stroked="f">
                 <v:textbox style="mso-fit-shape-to-text:t">
                   <w:txbxContent>
                     <w:p>
@@ -4068,7 +4842,7 @@
                     <pic:cNvPicPr/>
                   </pic:nvPicPr>
                   <pic:blipFill>
-                    <a:blip r:embed="rId10"/>
+                    <a:blip r:embed="rId13"/>
                     <a:stretch>
                       <a:fillRect/>
                     </a:stretch>
@@ -4373,7 +5147,6 @@
         <w:rPr>
           <w:lang w:val="en-US"/>
         </w:rPr>
-        <w:lastRenderedPageBreak/>
         <w:t>The input box is used</w:t>
       </w:r>
       <w:r>
@@ -4574,9 +5347,10 @@
           <w:color w:val="auto"/>
           <w:lang w:val="id-ID"/>
         </w:rPr>
+        <w:lastRenderedPageBreak/>
         <w:t xml:space="preserve"> </w:t>
       </w:r>
-      <w:bookmarkStart w:id="6" w:name="_Toc506154728"/>
+      <w:bookmarkStart w:id="7" w:name="_Toc506154728"/>
       <w:r>
         <w:rPr>
           <w:color w:val="auto"/>
@@ -4584,7 +5358,7 @@
         </w:rPr>
         <w:t>Features of the Applicaton</w:t>
       </w:r>
-      <w:bookmarkEnd w:id="6"/>
+      <w:bookmarkEnd w:id="7"/>
     </w:p>
     <w:p>
       <w:pPr>
@@ -4955,7 +5729,7 @@
           <w:lang w:val="id-ID"/>
         </w:rPr>
       </w:pPr>
-      <w:bookmarkStart w:id="7" w:name="_Toc506154729"/>
+      <w:bookmarkStart w:id="8" w:name="_Toc506154729"/>
       <w:r>
         <w:rPr>
           <w:color w:val="auto"/>
@@ -4970,8 +5744,8 @@
         </w:rPr>
         <w:t>esign</w:t>
       </w:r>
-      <w:bookmarkEnd w:id="7"/>
       <w:bookmarkEnd w:id="1"/>
+      <w:bookmarkEnd w:id="8"/>
     </w:p>
     <w:p>
       <w:pPr>
@@ -4987,7 +5761,7 @@
           <w:lang w:val="id-ID"/>
         </w:rPr>
       </w:pPr>
-      <w:bookmarkStart w:id="8" w:name="_Toc499062476"/>
+      <w:bookmarkStart w:id="9" w:name="_Toc499062476"/>
       <w:r>
         <w:rPr>
           <w:color w:val="auto"/>
@@ -4995,7 +5769,7 @@
         </w:rPr>
         <w:t xml:space="preserve"> </w:t>
       </w:r>
-      <w:bookmarkStart w:id="9" w:name="_Toc506154730"/>
+      <w:bookmarkStart w:id="10" w:name="_Toc506154730"/>
       <w:r>
         <w:rPr>
           <w:color w:val="auto"/>
@@ -5017,7 +5791,7 @@
         </w:rPr>
         <w:t>sed in the Program</w:t>
       </w:r>
-      <w:bookmarkEnd w:id="9"/>
+      <w:bookmarkEnd w:id="10"/>
     </w:p>
     <w:p>
       <w:pPr>
@@ -5606,7 +6380,6 @@
           <w:color w:val="000000"/>
           <w:lang w:val="id-ID"/>
         </w:rPr>
-        <w:lastRenderedPageBreak/>
         <w:t>This array is used to store the cube’s edges</w:t>
       </w:r>
       <w:r>
@@ -6207,16 +6980,17 @@
           <w:lang w:val="id-ID"/>
         </w:rPr>
       </w:pPr>
-      <w:bookmarkStart w:id="10" w:name="_Toc506154731"/>
+      <w:bookmarkStart w:id="11" w:name="_Toc506154731"/>
       <w:r>
         <w:rPr>
           <w:rFonts w:cstheme="minorHAnsi"/>
           <w:color w:val="000000"/>
           <w:lang w:val="id-ID"/>
         </w:rPr>
+        <w:lastRenderedPageBreak/>
         <w:t xml:space="preserve">Representation of </w:t>
       </w:r>
-      <w:bookmarkEnd w:id="10"/>
+      <w:bookmarkEnd w:id="11"/>
       <w:r>
         <w:rPr>
           <w:rFonts w:cstheme="minorHAnsi"/>
@@ -6241,9 +7015,9 @@
           <w:lang w:val="id-ID"/>
         </w:rPr>
       </w:pPr>
-      <w:bookmarkStart w:id="11" w:name="_Toc499062481"/>
-      <w:bookmarkStart w:id="12" w:name="_Toc506154740"/>
-      <w:bookmarkEnd w:id="8"/>
+      <w:bookmarkStart w:id="12" w:name="_Toc499062481"/>
+      <w:bookmarkStart w:id="13" w:name="_Toc506154740"/>
+      <w:bookmarkEnd w:id="9"/>
       <w:r>
         <w:rPr>
           <w:color w:val="auto"/>
@@ -6251,8 +7025,8 @@
         </w:rPr>
         <w:t>Evaluation</w:t>
       </w:r>
-      <w:bookmarkEnd w:id="11"/>
       <w:bookmarkEnd w:id="12"/>
+      <w:bookmarkEnd w:id="13"/>
     </w:p>
     <w:p>
       <w:pPr>
@@ -6322,8 +7096,8 @@
           <w:lang w:val="id-ID"/>
         </w:rPr>
       </w:pPr>
-      <w:bookmarkStart w:id="13" w:name="_Toc499062488"/>
-      <w:bookmarkStart w:id="14" w:name="_Toc506154743"/>
+      <w:bookmarkStart w:id="14" w:name="_Toc499062488"/>
+      <w:bookmarkStart w:id="15" w:name="_Toc506154743"/>
       <w:r>
         <w:rPr>
           <w:color w:val="auto"/>
@@ -6331,8 +7105,8 @@
         </w:rPr>
         <w:t>Work Log</w:t>
       </w:r>
-      <w:bookmarkEnd w:id="13"/>
       <w:bookmarkEnd w:id="14"/>
+      <w:bookmarkEnd w:id="15"/>
     </w:p>
     <w:p>
       <w:pPr>
@@ -6352,7 +7126,7 @@
         </w:rPr>
         <w:t xml:space="preserve"> </w:t>
       </w:r>
-      <w:hyperlink r:id="rId11" w:history="1">
+      <w:hyperlink r:id="rId14" w:history="1">
         <w:r>
           <w:rPr>
             <w:rStyle w:val="Hyperlink"/>
@@ -6984,17 +7758,8 @@
                 <w:rFonts w:cstheme="minorHAnsi"/>
                 <w:lang w:val="en-US"/>
               </w:rPr>
-              <w:t xml:space="preserve">Vera Debora </w:t>
+              <w:t>Vera Debora Vitamas</w:t>
             </w:r>
-            <w:proofErr w:type="spellStart"/>
-            <w:r>
-              <w:rPr>
-                <w:rFonts w:cstheme="minorHAnsi"/>
-                <w:lang w:val="en-US"/>
-              </w:rPr>
-              <w:t>Vitamas</w:t>
-            </w:r>
-            <w:proofErr w:type="spellEnd"/>
           </w:p>
         </w:tc>
         <w:tc>
@@ -7188,7 +7953,6 @@
                 <w:rFonts w:cstheme="minorHAnsi"/>
                 <w:lang w:val="id-ID"/>
               </w:rPr>
-              <w:lastRenderedPageBreak/>
               <w:t>7</w:t>
             </w:r>
           </w:p>
@@ -7383,8 +8147,6 @@
               </w:rPr>
               <w:t>50</w:t>
             </w:r>
-            <w:bookmarkStart w:id="15" w:name="_GoBack"/>
-            <w:bookmarkEnd w:id="15"/>
             <w:r>
               <w:rPr>
                 <w:rFonts w:cstheme="minorHAnsi"/>
@@ -7485,10 +8247,10 @@
       </w:pPr>
     </w:p>
     <w:sectPr>
-      <w:headerReference w:type="default" r:id="rId12"/>
-      <w:footerReference w:type="default" r:id="rId13"/>
-      <w:headerReference w:type="first" r:id="rId14"/>
-      <w:footerReference w:type="first" r:id="rId15"/>
+      <w:headerReference w:type="default" r:id="rId15"/>
+      <w:footerReference w:type="default" r:id="rId16"/>
+      <w:headerReference w:type="first" r:id="rId17"/>
+      <w:footerReference w:type="first" r:id="rId18"/>
       <w:pgSz w:w="12240" w:h="15840"/>
       <w:pgMar w:top="1440" w:right="1440" w:bottom="1440" w:left="1440" w:header="720" w:footer="720" w:gutter="0"/>
       <w:pgNumType w:start="0"/>
@@ -7761,7 +8523,7 @@
                 </wp:anchor>
               </w:drawing>
             </mc:Choice>
-            <mc:Fallback xmlns:a14="http://schemas.microsoft.com/office/drawing/2010/main" xmlns:a="http://schemas.openxmlformats.org/drawingml/2006/main">
+            <mc:Fallback xmlns:a="http://schemas.openxmlformats.org/drawingml/2006/main" xmlns:a14="http://schemas.microsoft.com/office/drawing/2010/main">
               <w:pict w14:anchorId="40360C68">
                 <v:shapetype id="_x0000_t32" coordsize="21600,21600" o:oned="t" filled="f" o:spt="32" path="m,l21600,21600e" w14:anchorId="535658C1">
                   <v:path fillok="f" arrowok="t" o:connecttype="none"/>
@@ -8339,6 +9101,146 @@
     </w:lvl>
   </w:abstractNum>
   <w:abstractNum w:abstractNumId="4" w15:restartNumberingAfterBreak="0">
+    <w:nsid w:val="156F6DB8"/>
+    <w:multiLevelType w:val="hybridMultilevel"/>
+    <w:tmpl w:val="FD66E628"/>
+    <w:lvl w:ilvl="0" w:tplc="15D046E6">
+      <w:start w:val="1"/>
+      <w:numFmt w:val="bullet"/>
+      <w:lvlText w:val="•"/>
+      <w:lvlJc w:val="left"/>
+      <w:pPr>
+        <w:tabs>
+          <w:tab w:val="num" w:pos="720"/>
+        </w:tabs>
+        <w:ind w:left="720" w:hanging="360"/>
+      </w:pPr>
+      <w:rPr>
+        <w:rFonts w:ascii="Arial" w:hAnsi="Arial" w:hint="default"/>
+      </w:rPr>
+    </w:lvl>
+    <w:lvl w:ilvl="1" w:tplc="6128CE2A" w:tentative="1">
+      <w:start w:val="1"/>
+      <w:numFmt w:val="bullet"/>
+      <w:lvlText w:val="•"/>
+      <w:lvlJc w:val="left"/>
+      <w:pPr>
+        <w:tabs>
+          <w:tab w:val="num" w:pos="1440"/>
+        </w:tabs>
+        <w:ind w:left="1440" w:hanging="360"/>
+      </w:pPr>
+      <w:rPr>
+        <w:rFonts w:ascii="Arial" w:hAnsi="Arial" w:hint="default"/>
+      </w:rPr>
+    </w:lvl>
+    <w:lvl w:ilvl="2" w:tplc="D9EAA164" w:tentative="1">
+      <w:start w:val="1"/>
+      <w:numFmt w:val="bullet"/>
+      <w:lvlText w:val="•"/>
+      <w:lvlJc w:val="left"/>
+      <w:pPr>
+        <w:tabs>
+          <w:tab w:val="num" w:pos="2160"/>
+        </w:tabs>
+        <w:ind w:left="2160" w:hanging="360"/>
+      </w:pPr>
+      <w:rPr>
+        <w:rFonts w:ascii="Arial" w:hAnsi="Arial" w:hint="default"/>
+      </w:rPr>
+    </w:lvl>
+    <w:lvl w:ilvl="3" w:tplc="F314D19C" w:tentative="1">
+      <w:start w:val="1"/>
+      <w:numFmt w:val="bullet"/>
+      <w:lvlText w:val="•"/>
+      <w:lvlJc w:val="left"/>
+      <w:pPr>
+        <w:tabs>
+          <w:tab w:val="num" w:pos="2880"/>
+        </w:tabs>
+        <w:ind w:left="2880" w:hanging="360"/>
+      </w:pPr>
+      <w:rPr>
+        <w:rFonts w:ascii="Arial" w:hAnsi="Arial" w:hint="default"/>
+      </w:rPr>
+    </w:lvl>
+    <w:lvl w:ilvl="4" w:tplc="E7A2E712" w:tentative="1">
+      <w:start w:val="1"/>
+      <w:numFmt w:val="bullet"/>
+      <w:lvlText w:val="•"/>
+      <w:lvlJc w:val="left"/>
+      <w:pPr>
+        <w:tabs>
+          <w:tab w:val="num" w:pos="3600"/>
+        </w:tabs>
+        <w:ind w:left="3600" w:hanging="360"/>
+      </w:pPr>
+      <w:rPr>
+        <w:rFonts w:ascii="Arial" w:hAnsi="Arial" w:hint="default"/>
+      </w:rPr>
+    </w:lvl>
+    <w:lvl w:ilvl="5" w:tplc="4CF0E35E" w:tentative="1">
+      <w:start w:val="1"/>
+      <w:numFmt w:val="bullet"/>
+      <w:lvlText w:val="•"/>
+      <w:lvlJc w:val="left"/>
+      <w:pPr>
+        <w:tabs>
+          <w:tab w:val="num" w:pos="4320"/>
+        </w:tabs>
+        <w:ind w:left="4320" w:hanging="360"/>
+      </w:pPr>
+      <w:rPr>
+        <w:rFonts w:ascii="Arial" w:hAnsi="Arial" w:hint="default"/>
+      </w:rPr>
+    </w:lvl>
+    <w:lvl w:ilvl="6" w:tplc="2116AF64" w:tentative="1">
+      <w:start w:val="1"/>
+      <w:numFmt w:val="bullet"/>
+      <w:lvlText w:val="•"/>
+      <w:lvlJc w:val="left"/>
+      <w:pPr>
+        <w:tabs>
+          <w:tab w:val="num" w:pos="5040"/>
+        </w:tabs>
+        <w:ind w:left="5040" w:hanging="360"/>
+      </w:pPr>
+      <w:rPr>
+        <w:rFonts w:ascii="Arial" w:hAnsi="Arial" w:hint="default"/>
+      </w:rPr>
+    </w:lvl>
+    <w:lvl w:ilvl="7" w:tplc="FCD4E80C" w:tentative="1">
+      <w:start w:val="1"/>
+      <w:numFmt w:val="bullet"/>
+      <w:lvlText w:val="•"/>
+      <w:lvlJc w:val="left"/>
+      <w:pPr>
+        <w:tabs>
+          <w:tab w:val="num" w:pos="5760"/>
+        </w:tabs>
+        <w:ind w:left="5760" w:hanging="360"/>
+      </w:pPr>
+      <w:rPr>
+        <w:rFonts w:ascii="Arial" w:hAnsi="Arial" w:hint="default"/>
+      </w:rPr>
+    </w:lvl>
+    <w:lvl w:ilvl="8" w:tplc="990E3E0A" w:tentative="1">
+      <w:start w:val="1"/>
+      <w:numFmt w:val="bullet"/>
+      <w:lvlText w:val="•"/>
+      <w:lvlJc w:val="left"/>
+      <w:pPr>
+        <w:tabs>
+          <w:tab w:val="num" w:pos="6480"/>
+        </w:tabs>
+        <w:ind w:left="6480" w:hanging="360"/>
+      </w:pPr>
+      <w:rPr>
+        <w:rFonts w:ascii="Arial" w:hAnsi="Arial" w:hint="default"/>
+      </w:rPr>
+    </w:lvl>
+  </w:abstractNum>
+  <w:abstractNum w:abstractNumId="5" w15:restartNumberingAfterBreak="0">
     <w:nsid w:val="1A062053"/>
     <w:multiLevelType w:val="hybridMultilevel"/>
     <w:tmpl w:val="507877E8"/>
@@ -8427,7 +9329,7 @@
       </w:pPr>
     </w:lvl>
   </w:abstractNum>
-  <w:abstractNum w:abstractNumId="5" w15:restartNumberingAfterBreak="0">
+  <w:abstractNum w:abstractNumId="6" w15:restartNumberingAfterBreak="0">
     <w:nsid w:val="1A0A1C27"/>
     <w:multiLevelType w:val="hybridMultilevel"/>
     <w:tmpl w:val="62DC2628"/>
@@ -8516,7 +9418,7 @@
       </w:pPr>
     </w:lvl>
   </w:abstractNum>
-  <w:abstractNum w:abstractNumId="6" w15:restartNumberingAfterBreak="0">
+  <w:abstractNum w:abstractNumId="7" w15:restartNumberingAfterBreak="0">
     <w:nsid w:val="1C1A5272"/>
     <w:multiLevelType w:val="hybridMultilevel"/>
     <w:tmpl w:val="269C742C"/>
@@ -8605,7 +9507,7 @@
       </w:pPr>
     </w:lvl>
   </w:abstractNum>
-  <w:abstractNum w:abstractNumId="7" w15:restartNumberingAfterBreak="0">
+  <w:abstractNum w:abstractNumId="8" w15:restartNumberingAfterBreak="0">
     <w:nsid w:val="23361424"/>
     <w:multiLevelType w:val="hybridMultilevel"/>
     <w:tmpl w:val="E1286F1C"/>
@@ -8694,7 +9596,120 @@
       </w:pPr>
     </w:lvl>
   </w:abstractNum>
-  <w:abstractNum w:abstractNumId="8" w15:restartNumberingAfterBreak="0">
+  <w:abstractNum w:abstractNumId="9" w15:restartNumberingAfterBreak="0">
+    <w:nsid w:val="23EC4445"/>
+    <w:multiLevelType w:val="hybridMultilevel"/>
+    <w:tmpl w:val="2B523D3A"/>
+    <w:lvl w:ilvl="0" w:tplc="04090001">
+      <w:start w:val="1"/>
+      <w:numFmt w:val="bullet"/>
+      <w:lvlText w:val=""/>
+      <w:lvlJc w:val="left"/>
+      <w:pPr>
+        <w:ind w:left="1980" w:hanging="360"/>
+      </w:pPr>
+      <w:rPr>
+        <w:rFonts w:ascii="Symbol" w:hAnsi="Symbol" w:hint="default"/>
+      </w:rPr>
+    </w:lvl>
+    <w:lvl w:ilvl="1" w:tplc="04090003" w:tentative="1">
+      <w:start w:val="1"/>
+      <w:numFmt w:val="bullet"/>
+      <w:lvlText w:val="o"/>
+      <w:lvlJc w:val="left"/>
+      <w:pPr>
+        <w:ind w:left="2700" w:hanging="360"/>
+      </w:pPr>
+      <w:rPr>
+        <w:rFonts w:ascii="Courier New" w:hAnsi="Courier New" w:cs="Courier New" w:hint="default"/>
+      </w:rPr>
+    </w:lvl>
+    <w:lvl w:ilvl="2" w:tplc="04090005" w:tentative="1">
+      <w:start w:val="1"/>
+      <w:numFmt w:val="bullet"/>
+      <w:lvlText w:val=""/>
+      <w:lvlJc w:val="left"/>
+      <w:pPr>
+        <w:ind w:left="3420" w:hanging="360"/>
+      </w:pPr>
+      <w:rPr>
+        <w:rFonts w:ascii="Wingdings" w:hAnsi="Wingdings" w:hint="default"/>
+      </w:rPr>
+    </w:lvl>
+    <w:lvl w:ilvl="3" w:tplc="04090001" w:tentative="1">
+      <w:start w:val="1"/>
+      <w:numFmt w:val="bullet"/>
+      <w:lvlText w:val=""/>
+      <w:lvlJc w:val="left"/>
+      <w:pPr>
+        <w:ind w:left="4140" w:hanging="360"/>
+      </w:pPr>
+      <w:rPr>
+        <w:rFonts w:ascii="Symbol" w:hAnsi="Symbol" w:hint="default"/>
+      </w:rPr>
+    </w:lvl>
+    <w:lvl w:ilvl="4" w:tplc="04090003" w:tentative="1">
+      <w:start w:val="1"/>
+      <w:numFmt w:val="bullet"/>
+      <w:lvlText w:val="o"/>
+      <w:lvlJc w:val="left"/>
+      <w:pPr>
+        <w:ind w:left="4860" w:hanging="360"/>
+      </w:pPr>
+      <w:rPr>
+        <w:rFonts w:ascii="Courier New" w:hAnsi="Courier New" w:cs="Courier New" w:hint="default"/>
+      </w:rPr>
+    </w:lvl>
+    <w:lvl w:ilvl="5" w:tplc="04090005" w:tentative="1">
+      <w:start w:val="1"/>
+      <w:numFmt w:val="bullet"/>
+      <w:lvlText w:val=""/>
+      <w:lvlJc w:val="left"/>
+      <w:pPr>
+        <w:ind w:left="5580" w:hanging="360"/>
+      </w:pPr>
+      <w:rPr>
+        <w:rFonts w:ascii="Wingdings" w:hAnsi="Wingdings" w:hint="default"/>
+      </w:rPr>
+    </w:lvl>
+    <w:lvl w:ilvl="6" w:tplc="04090001" w:tentative="1">
+      <w:start w:val="1"/>
+      <w:numFmt w:val="bullet"/>
+      <w:lvlText w:val=""/>
+      <w:lvlJc w:val="left"/>
+      <w:pPr>
+        <w:ind w:left="6300" w:hanging="360"/>
+      </w:pPr>
+      <w:rPr>
+        <w:rFonts w:ascii="Symbol" w:hAnsi="Symbol" w:hint="default"/>
+      </w:rPr>
+    </w:lvl>
+    <w:lvl w:ilvl="7" w:tplc="04090003" w:tentative="1">
+      <w:start w:val="1"/>
+      <w:numFmt w:val="bullet"/>
+      <w:lvlText w:val="o"/>
+      <w:lvlJc w:val="left"/>
+      <w:pPr>
+        <w:ind w:left="7020" w:hanging="360"/>
+      </w:pPr>
+      <w:rPr>
+        <w:rFonts w:ascii="Courier New" w:hAnsi="Courier New" w:cs="Courier New" w:hint="default"/>
+      </w:rPr>
+    </w:lvl>
+    <w:lvl w:ilvl="8" w:tplc="04090005" w:tentative="1">
+      <w:start w:val="1"/>
+      <w:numFmt w:val="bullet"/>
+      <w:lvlText w:val=""/>
+      <w:lvlJc w:val="left"/>
+      <w:pPr>
+        <w:ind w:left="7740" w:hanging="360"/>
+      </w:pPr>
+      <w:rPr>
+        <w:rFonts w:ascii="Wingdings" w:hAnsi="Wingdings" w:hint="default"/>
+      </w:rPr>
+    </w:lvl>
+  </w:abstractNum>
+  <w:abstractNum w:abstractNumId="10" w15:restartNumberingAfterBreak="0">
     <w:nsid w:val="26B93687"/>
     <w:multiLevelType w:val="hybridMultilevel"/>
     <w:tmpl w:val="1AE66542"/>
@@ -8807,7 +9822,7 @@
       </w:rPr>
     </w:lvl>
   </w:abstractNum>
-  <w:abstractNum w:abstractNumId="9" w15:restartNumberingAfterBreak="0">
+  <w:abstractNum w:abstractNumId="11" w15:restartNumberingAfterBreak="0">
     <w:nsid w:val="29F66B56"/>
     <w:multiLevelType w:val="hybridMultilevel"/>
     <w:tmpl w:val="3A32F7CE"/>
@@ -8947,7 +9962,7 @@
       </w:rPr>
     </w:lvl>
   </w:abstractNum>
-  <w:abstractNum w:abstractNumId="10" w15:restartNumberingAfterBreak="0">
+  <w:abstractNum w:abstractNumId="12" w15:restartNumberingAfterBreak="0">
     <w:nsid w:val="2FBD14F0"/>
     <w:multiLevelType w:val="hybridMultilevel"/>
     <w:tmpl w:val="E0D6197A"/>
@@ -9060,7 +10075,96 @@
       </w:rPr>
     </w:lvl>
   </w:abstractNum>
-  <w:abstractNum w:abstractNumId="11" w15:restartNumberingAfterBreak="0">
+  <w:abstractNum w:abstractNumId="13" w15:restartNumberingAfterBreak="0">
+    <w:nsid w:val="2FF74434"/>
+    <w:multiLevelType w:val="hybridMultilevel"/>
+    <w:tmpl w:val="2020B9B2"/>
+    <w:lvl w:ilvl="0" w:tplc="F2B234B2">
+      <w:start w:val="1"/>
+      <w:numFmt w:val="decimal"/>
+      <w:lvlText w:val="%1."/>
+      <w:lvlJc w:val="left"/>
+      <w:pPr>
+        <w:ind w:left="1260" w:hanging="360"/>
+      </w:pPr>
+      <w:rPr>
+        <w:rFonts w:hint="default"/>
+      </w:rPr>
+    </w:lvl>
+    <w:lvl w:ilvl="1" w:tplc="04090019">
+      <w:start w:val="1"/>
+      <w:numFmt w:val="lowerLetter"/>
+      <w:lvlText w:val="%2."/>
+      <w:lvlJc w:val="left"/>
+      <w:pPr>
+        <w:ind w:left="1980" w:hanging="360"/>
+      </w:pPr>
+    </w:lvl>
+    <w:lvl w:ilvl="2" w:tplc="0409001B" w:tentative="1">
+      <w:start w:val="1"/>
+      <w:numFmt w:val="lowerRoman"/>
+      <w:lvlText w:val="%3."/>
+      <w:lvlJc w:val="right"/>
+      <w:pPr>
+        <w:ind w:left="2700" w:hanging="180"/>
+      </w:pPr>
+    </w:lvl>
+    <w:lvl w:ilvl="3" w:tplc="0409000F" w:tentative="1">
+      <w:start w:val="1"/>
+      <w:numFmt w:val="decimal"/>
+      <w:lvlText w:val="%4."/>
+      <w:lvlJc w:val="left"/>
+      <w:pPr>
+        <w:ind w:left="3420" w:hanging="360"/>
+      </w:pPr>
+    </w:lvl>
+    <w:lvl w:ilvl="4" w:tplc="04090019" w:tentative="1">
+      <w:start w:val="1"/>
+      <w:numFmt w:val="lowerLetter"/>
+      <w:lvlText w:val="%5."/>
+      <w:lvlJc w:val="left"/>
+      <w:pPr>
+        <w:ind w:left="4140" w:hanging="360"/>
+      </w:pPr>
+    </w:lvl>
+    <w:lvl w:ilvl="5" w:tplc="0409001B" w:tentative="1">
+      <w:start w:val="1"/>
+      <w:numFmt w:val="lowerRoman"/>
+      <w:lvlText w:val="%6."/>
+      <w:lvlJc w:val="right"/>
+      <w:pPr>
+        <w:ind w:left="4860" w:hanging="180"/>
+      </w:pPr>
+    </w:lvl>
+    <w:lvl w:ilvl="6" w:tplc="0409000F" w:tentative="1">
+      <w:start w:val="1"/>
+      <w:numFmt w:val="decimal"/>
+      <w:lvlText w:val="%7."/>
+      <w:lvlJc w:val="left"/>
+      <w:pPr>
+        <w:ind w:left="5580" w:hanging="360"/>
+      </w:pPr>
+    </w:lvl>
+    <w:lvl w:ilvl="7" w:tplc="04090019" w:tentative="1">
+      <w:start w:val="1"/>
+      <w:numFmt w:val="lowerLetter"/>
+      <w:lvlText w:val="%8."/>
+      <w:lvlJc w:val="left"/>
+      <w:pPr>
+        <w:ind w:left="6300" w:hanging="360"/>
+      </w:pPr>
+    </w:lvl>
+    <w:lvl w:ilvl="8" w:tplc="0409001B" w:tentative="1">
+      <w:start w:val="1"/>
+      <w:numFmt w:val="lowerRoman"/>
+      <w:lvlText w:val="%9."/>
+      <w:lvlJc w:val="right"/>
+      <w:pPr>
+        <w:ind w:left="7020" w:hanging="180"/>
+      </w:pPr>
+    </w:lvl>
+  </w:abstractNum>
+  <w:abstractNum w:abstractNumId="14" w15:restartNumberingAfterBreak="0">
     <w:nsid w:val="330750AE"/>
     <w:multiLevelType w:val="hybridMultilevel"/>
     <w:tmpl w:val="EFC4B3E2"/>
@@ -9173,7 +10277,7 @@
       </w:rPr>
     </w:lvl>
   </w:abstractNum>
-  <w:abstractNum w:abstractNumId="12" w15:restartNumberingAfterBreak="0">
+  <w:abstractNum w:abstractNumId="15" w15:restartNumberingAfterBreak="0">
     <w:nsid w:val="38BF3E7D"/>
     <w:multiLevelType w:val="hybridMultilevel"/>
     <w:tmpl w:val="EC5AC786"/>
@@ -9313,7 +10417,7 @@
       </w:rPr>
     </w:lvl>
   </w:abstractNum>
-  <w:abstractNum w:abstractNumId="13" w15:restartNumberingAfterBreak="0">
+  <w:abstractNum w:abstractNumId="16" w15:restartNumberingAfterBreak="0">
     <w:nsid w:val="391F144F"/>
     <w:multiLevelType w:val="hybridMultilevel"/>
     <w:tmpl w:val="9F121956"/>
@@ -9402,7 +10506,7 @@
       </w:pPr>
     </w:lvl>
   </w:abstractNum>
-  <w:abstractNum w:abstractNumId="14" w15:restartNumberingAfterBreak="0">
+  <w:abstractNum w:abstractNumId="17" w15:restartNumberingAfterBreak="0">
     <w:nsid w:val="3F3C2648"/>
     <w:multiLevelType w:val="hybridMultilevel"/>
     <w:tmpl w:val="8B98E8D0"/>
@@ -9515,7 +10619,7 @@
       </w:rPr>
     </w:lvl>
   </w:abstractNum>
-  <w:abstractNum w:abstractNumId="15" w15:restartNumberingAfterBreak="0">
+  <w:abstractNum w:abstractNumId="18" w15:restartNumberingAfterBreak="0">
     <w:nsid w:val="40DA1A61"/>
     <w:multiLevelType w:val="multilevel"/>
     <w:tmpl w:val="0409001F"/>
@@ -9601,7 +10705,7 @@
       </w:pPr>
     </w:lvl>
   </w:abstractNum>
-  <w:abstractNum w:abstractNumId="16" w15:restartNumberingAfterBreak="0">
+  <w:abstractNum w:abstractNumId="19" w15:restartNumberingAfterBreak="0">
     <w:nsid w:val="550D27EA"/>
     <w:multiLevelType w:val="hybridMultilevel"/>
     <w:tmpl w:val="D422DDAA"/>
@@ -9690,7 +10794,7 @@
       </w:pPr>
     </w:lvl>
   </w:abstractNum>
-  <w:abstractNum w:abstractNumId="17" w15:restartNumberingAfterBreak="0">
+  <w:abstractNum w:abstractNumId="20" w15:restartNumberingAfterBreak="0">
     <w:nsid w:val="574242B4"/>
     <w:multiLevelType w:val="hybridMultilevel"/>
     <w:tmpl w:val="88EE9D6E"/>
@@ -9803,7 +10907,7 @@
       </w:rPr>
     </w:lvl>
   </w:abstractNum>
-  <w:abstractNum w:abstractNumId="18" w15:restartNumberingAfterBreak="0">
+  <w:abstractNum w:abstractNumId="21" w15:restartNumberingAfterBreak="0">
     <w:nsid w:val="5E401092"/>
     <w:multiLevelType w:val="hybridMultilevel"/>
     <w:tmpl w:val="83AA94CE"/>
@@ -9895,7 +10999,7 @@
       </w:pPr>
     </w:lvl>
   </w:abstractNum>
-  <w:abstractNum w:abstractNumId="19" w15:restartNumberingAfterBreak="0">
+  <w:abstractNum w:abstractNumId="22" w15:restartNumberingAfterBreak="0">
     <w:nsid w:val="60347F42"/>
     <w:multiLevelType w:val="hybridMultilevel"/>
     <w:tmpl w:val="9FDE9572"/>
@@ -10035,7 +11139,7 @@
       </w:rPr>
     </w:lvl>
   </w:abstractNum>
-  <w:abstractNum w:abstractNumId="20" w15:restartNumberingAfterBreak="0">
+  <w:abstractNum w:abstractNumId="23" w15:restartNumberingAfterBreak="0">
     <w:nsid w:val="63B30FCC"/>
     <w:multiLevelType w:val="hybridMultilevel"/>
     <w:tmpl w:val="A3848166"/>
@@ -10174,7 +11278,7 @@
       </w:rPr>
     </w:lvl>
   </w:abstractNum>
-  <w:abstractNum w:abstractNumId="21" w15:restartNumberingAfterBreak="0">
+  <w:abstractNum w:abstractNumId="24" w15:restartNumberingAfterBreak="0">
     <w:nsid w:val="6407281D"/>
     <w:multiLevelType w:val="hybridMultilevel"/>
     <w:tmpl w:val="4F8E74CC"/>
@@ -10263,7 +11367,7 @@
       </w:pPr>
     </w:lvl>
   </w:abstractNum>
-  <w:abstractNum w:abstractNumId="22" w15:restartNumberingAfterBreak="0">
+  <w:abstractNum w:abstractNumId="25" w15:restartNumberingAfterBreak="0">
     <w:nsid w:val="6E591A16"/>
     <w:multiLevelType w:val="hybridMultilevel"/>
     <w:tmpl w:val="2CCACDF2"/>
@@ -10352,7 +11456,123 @@
       </w:pPr>
     </w:lvl>
   </w:abstractNum>
-  <w:abstractNum w:abstractNumId="23" w15:restartNumberingAfterBreak="0">
+  <w:abstractNum w:abstractNumId="26" w15:restartNumberingAfterBreak="0">
+    <w:nsid w:val="70B7714D"/>
+    <w:multiLevelType w:val="hybridMultilevel"/>
+    <w:tmpl w:val="B84CE2B8"/>
+    <w:lvl w:ilvl="0" w:tplc="2ADCBAA6">
+      <w:start w:val="1"/>
+      <w:numFmt w:val="decimal"/>
+      <w:lvlText w:val="%1."/>
+      <w:lvlJc w:val="left"/>
+      <w:pPr>
+        <w:tabs>
+          <w:tab w:val="num" w:pos="720"/>
+        </w:tabs>
+        <w:ind w:left="720" w:hanging="360"/>
+      </w:pPr>
+    </w:lvl>
+    <w:lvl w:ilvl="1" w:tplc="0A0CDADA">
+      <w:start w:val="-12419"/>
+      <w:numFmt w:val="bullet"/>
+      <w:lvlText w:val="•"/>
+      <w:lvlJc w:val="left"/>
+      <w:pPr>
+        <w:tabs>
+          <w:tab w:val="num" w:pos="1440"/>
+        </w:tabs>
+        <w:ind w:left="1440" w:hanging="360"/>
+      </w:pPr>
+      <w:rPr>
+        <w:rFonts w:ascii="Arial" w:hAnsi="Arial" w:hint="default"/>
+      </w:rPr>
+    </w:lvl>
+    <w:lvl w:ilvl="2" w:tplc="88443688" w:tentative="1">
+      <w:start w:val="1"/>
+      <w:numFmt w:val="decimal"/>
+      <w:lvlText w:val="%3."/>
+      <w:lvlJc w:val="left"/>
+      <w:pPr>
+        <w:tabs>
+          <w:tab w:val="num" w:pos="2160"/>
+        </w:tabs>
+        <w:ind w:left="2160" w:hanging="360"/>
+      </w:pPr>
+    </w:lvl>
+    <w:lvl w:ilvl="3" w:tplc="8640DBC0" w:tentative="1">
+      <w:start w:val="1"/>
+      <w:numFmt w:val="decimal"/>
+      <w:lvlText w:val="%4."/>
+      <w:lvlJc w:val="left"/>
+      <w:pPr>
+        <w:tabs>
+          <w:tab w:val="num" w:pos="2880"/>
+        </w:tabs>
+        <w:ind w:left="2880" w:hanging="360"/>
+      </w:pPr>
+    </w:lvl>
+    <w:lvl w:ilvl="4" w:tplc="F6D60F84" w:tentative="1">
+      <w:start w:val="1"/>
+      <w:numFmt w:val="decimal"/>
+      <w:lvlText w:val="%5."/>
+      <w:lvlJc w:val="left"/>
+      <w:pPr>
+        <w:tabs>
+          <w:tab w:val="num" w:pos="3600"/>
+        </w:tabs>
+        <w:ind w:left="3600" w:hanging="360"/>
+      </w:pPr>
+    </w:lvl>
+    <w:lvl w:ilvl="5" w:tplc="9000DAD0" w:tentative="1">
+      <w:start w:val="1"/>
+      <w:numFmt w:val="decimal"/>
+      <w:lvlText w:val="%6."/>
+      <w:lvlJc w:val="left"/>
+      <w:pPr>
+        <w:tabs>
+          <w:tab w:val="num" w:pos="4320"/>
+        </w:tabs>
+        <w:ind w:left="4320" w:hanging="360"/>
+      </w:pPr>
+    </w:lvl>
+    <w:lvl w:ilvl="6" w:tplc="09CAC92C" w:tentative="1">
+      <w:start w:val="1"/>
+      <w:numFmt w:val="decimal"/>
+      <w:lvlText w:val="%7."/>
+      <w:lvlJc w:val="left"/>
+      <w:pPr>
+        <w:tabs>
+          <w:tab w:val="num" w:pos="5040"/>
+        </w:tabs>
+        <w:ind w:left="5040" w:hanging="360"/>
+      </w:pPr>
+    </w:lvl>
+    <w:lvl w:ilvl="7" w:tplc="4F3E9484" w:tentative="1">
+      <w:start w:val="1"/>
+      <w:numFmt w:val="decimal"/>
+      <w:lvlText w:val="%8."/>
+      <w:lvlJc w:val="left"/>
+      <w:pPr>
+        <w:tabs>
+          <w:tab w:val="num" w:pos="5760"/>
+        </w:tabs>
+        <w:ind w:left="5760" w:hanging="360"/>
+      </w:pPr>
+    </w:lvl>
+    <w:lvl w:ilvl="8" w:tplc="251060A8" w:tentative="1">
+      <w:start w:val="1"/>
+      <w:numFmt w:val="decimal"/>
+      <w:lvlText w:val="%9."/>
+      <w:lvlJc w:val="left"/>
+      <w:pPr>
+        <w:tabs>
+          <w:tab w:val="num" w:pos="6480"/>
+        </w:tabs>
+        <w:ind w:left="6480" w:hanging="360"/>
+      </w:pPr>
+    </w:lvl>
+  </w:abstractNum>
+  <w:abstractNum w:abstractNumId="27" w15:restartNumberingAfterBreak="0">
     <w:nsid w:val="73A30331"/>
     <w:multiLevelType w:val="hybridMultilevel"/>
     <w:tmpl w:val="4FA4B502"/>
@@ -10492,7 +11712,7 @@
       </w:rPr>
     </w:lvl>
   </w:abstractNum>
-  <w:abstractNum w:abstractNumId="24" w15:restartNumberingAfterBreak="0">
+  <w:abstractNum w:abstractNumId="28" w15:restartNumberingAfterBreak="0">
     <w:nsid w:val="75AB691D"/>
     <w:multiLevelType w:val="hybridMultilevel"/>
     <w:tmpl w:val="B49EC3C6"/>
@@ -10584,7 +11804,7 @@
       </w:pPr>
     </w:lvl>
   </w:abstractNum>
-  <w:abstractNum w:abstractNumId="25" w15:restartNumberingAfterBreak="0">
+  <w:abstractNum w:abstractNumId="29" w15:restartNumberingAfterBreak="0">
     <w:nsid w:val="76823224"/>
     <w:multiLevelType w:val="hybridMultilevel"/>
     <w:tmpl w:val="A888E2FA"/>
@@ -10673,7 +11893,7 @@
       </w:pPr>
     </w:lvl>
   </w:abstractNum>
-  <w:abstractNum w:abstractNumId="26" w15:restartNumberingAfterBreak="0">
+  <w:abstractNum w:abstractNumId="30" w15:restartNumberingAfterBreak="0">
     <w:nsid w:val="7A682802"/>
     <w:multiLevelType w:val="multilevel"/>
     <w:tmpl w:val="00CAB0AC"/>
@@ -10822,7 +12042,7 @@
       </w:rPr>
     </w:lvl>
   </w:abstractNum>
-  <w:abstractNum w:abstractNumId="27" w15:restartNumberingAfterBreak="0">
+  <w:abstractNum w:abstractNumId="31" w15:restartNumberingAfterBreak="0">
     <w:nsid w:val="7C313FC3"/>
     <w:multiLevelType w:val="hybridMultilevel"/>
     <w:tmpl w:val="E3723450"/>
@@ -10936,25 +12156,25 @@
     </w:lvl>
   </w:abstractNum>
   <w:num w:numId="1">
-    <w:abstractNumId w:val="20"/>
+    <w:abstractNumId w:val="23"/>
   </w:num>
   <w:num w:numId="2">
-    <w:abstractNumId w:val="18"/>
+    <w:abstractNumId w:val="21"/>
   </w:num>
   <w:num w:numId="3">
-    <w:abstractNumId w:val="4"/>
+    <w:abstractNumId w:val="5"/>
   </w:num>
   <w:num w:numId="4">
-    <w:abstractNumId w:val="5"/>
+    <w:abstractNumId w:val="6"/>
   </w:num>
   <w:num w:numId="5">
-    <w:abstractNumId w:val="6"/>
+    <w:abstractNumId w:val="7"/>
   </w:num>
   <w:num w:numId="6">
-    <w:abstractNumId w:val="7"/>
+    <w:abstractNumId w:val="8"/>
   </w:num>
   <w:num w:numId="7">
-    <w:abstractNumId w:val="13"/>
+    <w:abstractNumId w:val="16"/>
   </w:num>
   <w:num w:numId="8">
     <w:abstractNumId w:val="1"/>
@@ -10963,61 +12183,73 @@
     <w:abstractNumId w:val="3"/>
   </w:num>
   <w:num w:numId="10">
+    <w:abstractNumId w:val="28"/>
+  </w:num>
+  <w:num w:numId="11">
+    <w:abstractNumId w:val="30"/>
+  </w:num>
+  <w:num w:numId="12">
     <w:abstractNumId w:val="24"/>
   </w:num>
-  <w:num w:numId="11">
-    <w:abstractNumId w:val="26"/>
-  </w:num>
-  <w:num w:numId="12">
-    <w:abstractNumId w:val="21"/>
-  </w:num>
   <w:num w:numId="13">
-    <w:abstractNumId w:val="16"/>
+    <w:abstractNumId w:val="19"/>
   </w:num>
   <w:num w:numId="14">
-    <w:abstractNumId w:val="14"/>
+    <w:abstractNumId w:val="17"/>
   </w:num>
   <w:num w:numId="15">
-    <w:abstractNumId w:val="10"/>
+    <w:abstractNumId w:val="12"/>
   </w:num>
   <w:num w:numId="16">
     <w:abstractNumId w:val="2"/>
   </w:num>
   <w:num w:numId="17">
+    <w:abstractNumId w:val="29"/>
+  </w:num>
+  <w:num w:numId="18">
+    <w:abstractNumId w:val="14"/>
+  </w:num>
+  <w:num w:numId="19">
     <w:abstractNumId w:val="25"/>
   </w:num>
-  <w:num w:numId="18">
+  <w:num w:numId="20">
+    <w:abstractNumId w:val="31"/>
+  </w:num>
+  <w:num w:numId="21">
+    <w:abstractNumId w:val="22"/>
+  </w:num>
+  <w:num w:numId="22">
     <w:abstractNumId w:val="11"/>
   </w:num>
-  <w:num w:numId="19">
-    <w:abstractNumId w:val="22"/>
-  </w:num>
-  <w:num w:numId="20">
+  <w:num w:numId="23">
     <w:abstractNumId w:val="27"/>
   </w:num>
-  <w:num w:numId="21">
-    <w:abstractNumId w:val="19"/>
-  </w:num>
-  <w:num w:numId="22">
-    <w:abstractNumId w:val="9"/>
-  </w:num>
-  <w:num w:numId="23">
-    <w:abstractNumId w:val="23"/>
-  </w:num>
   <w:num w:numId="24">
-    <w:abstractNumId w:val="8"/>
+    <w:abstractNumId w:val="10"/>
   </w:num>
   <w:num w:numId="25">
-    <w:abstractNumId w:val="12"/>
+    <w:abstractNumId w:val="15"/>
   </w:num>
   <w:num w:numId="26">
-    <w:abstractNumId w:val="17"/>
+    <w:abstractNumId w:val="20"/>
   </w:num>
   <w:num w:numId="27">
-    <w:abstractNumId w:val="15"/>
+    <w:abstractNumId w:val="18"/>
   </w:num>
   <w:num w:numId="28">
     <w:abstractNumId w:val="0"/>
+  </w:num>
+  <w:num w:numId="29">
+    <w:abstractNumId w:val="13"/>
+  </w:num>
+  <w:num w:numId="30">
+    <w:abstractNumId w:val="26"/>
+  </w:num>
+  <w:num w:numId="31">
+    <w:abstractNumId w:val="9"/>
+  </w:num>
+  <w:num w:numId="32">
+    <w:abstractNumId w:val="4"/>
   </w:num>
 </w:numbering>
 </file>
@@ -11492,7 +12724,6 @@
   <w:style w:type="character" w:default="1" w:styleId="DefaultParagraphFont">
     <w:name w:val="Default Paragraph Font"/>
     <w:uiPriority w:val="1"/>
-    <w:semiHidden/>
     <w:unhideWhenUsed/>
   </w:style>
   <w:style w:type="table" w:default="1" w:styleId="TableNormal">
@@ -11934,6 +13165,583 @@
 </w:styles>
 </file>
 
+<file path=word/glossary/document.xml><?xml version="1.0" encoding="utf-8"?>
+<w:glossaryDocument xmlns:wpc="http://schemas.microsoft.com/office/word/2010/wordprocessingCanvas" xmlns:cx="http://schemas.microsoft.com/office/drawing/2014/chartex" xmlns:cx1="http://schemas.microsoft.com/office/drawing/2015/9/8/chartex" xmlns:cx2="http://schemas.microsoft.com/office/drawing/2015/10/21/chartex" xmlns:cx3="http://schemas.microsoft.com/office/drawing/2016/5/9/chartex" xmlns:cx4="http://schemas.microsoft.com/office/drawing/2016/5/10/chartex" xmlns:cx5="http://schemas.microsoft.com/office/drawing/2016/5/11/chartex" xmlns:cx6="http://schemas.microsoft.com/office/drawing/2016/5/12/chartex" xmlns:cx7="http://schemas.microsoft.com/office/drawing/2016/5/13/chartex" xmlns:cx8="http://schemas.microsoft.com/office/drawing/2016/5/14/chartex" xmlns:mc="http://schemas.openxmlformats.org/markup-compatibility/2006" xmlns:aink="http://schemas.microsoft.com/office/drawing/2016/ink" xmlns:am3d="http://schemas.microsoft.com/office/drawing/2017/model3d" xmlns:o="urn:schemas-microsoft-com:office:office" xmlns:r="http://schemas.openxmlformats.org/officeDocument/2006/relationships" xmlns:m="http://schemas.openxmlformats.org/officeDocument/2006/math" xmlns:v="urn:schemas-microsoft-com:vml" xmlns:wp14="http://schemas.microsoft.com/office/word/2010/wordprocessingDrawing" xmlns:wp="http://schemas.openxmlformats.org/drawingml/2006/wordprocessingDrawing" xmlns:w10="urn:schemas-microsoft-com:office:word" xmlns:w="http://schemas.openxmlformats.org/wordprocessingml/2006/main" xmlns:w14="http://schemas.microsoft.com/office/word/2010/wordml" xmlns:w15="http://schemas.microsoft.com/office/word/2012/wordml" xmlns:w16cid="http://schemas.microsoft.com/office/word/2016/wordml/cid" xmlns:w16se="http://schemas.microsoft.com/office/word/2015/wordml/symex" xmlns:wpg="http://schemas.microsoft.com/office/word/2010/wordprocessingGroup" xmlns:wpi="http://schemas.microsoft.com/office/word/2010/wordprocessingInk" xmlns:wne="http://schemas.microsoft.com/office/word/2006/wordml" xmlns:wps="http://schemas.microsoft.com/office/word/2010/wordprocessingShape" mc:Ignorable="w14 w15 w16se w16cid wp14"/>
+</file>
+
+<file path=word/glossary/fontTable.xml><?xml version="1.0" encoding="utf-8"?>
+<w:fonts xmlns:mc="http://schemas.openxmlformats.org/markup-compatibility/2006" xmlns:r="http://schemas.openxmlformats.org/officeDocument/2006/relationships" xmlns:w="http://schemas.openxmlformats.org/wordprocessingml/2006/main" xmlns:w14="http://schemas.microsoft.com/office/word/2010/wordml" xmlns:w15="http://schemas.microsoft.com/office/word/2012/wordml" xmlns:w16cid="http://schemas.microsoft.com/office/word/2016/wordml/cid" xmlns:w16se="http://schemas.microsoft.com/office/word/2015/wordml/symex" mc:Ignorable="w14 w15 w16se w16cid">
+  <w:font w:name="Times New Roman">
+    <w:panose1 w:val="02020603050405020304"/>
+    <w:charset w:val="00"/>
+    <w:family w:val="roman"/>
+    <w:pitch w:val="variable"/>
+    <w:sig w:usb0="E0002EFF" w:usb1="C000785B" w:usb2="00000009" w:usb3="00000000" w:csb0="000001FF" w:csb1="00000000"/>
+  </w:font>
+  <w:font w:name="Arial">
+    <w:panose1 w:val="020B0604020202020204"/>
+    <w:charset w:val="00"/>
+    <w:family w:val="swiss"/>
+    <w:pitch w:val="variable"/>
+    <w:sig w:usb0="E0002EFF" w:usb1="C0007843" w:usb2="00000009" w:usb3="00000000" w:csb0="000001FF" w:csb1="00000000"/>
+  </w:font>
+  <w:font w:name="Symbol">
+    <w:panose1 w:val="05050102010706020507"/>
+    <w:charset w:val="02"/>
+    <w:family w:val="roman"/>
+    <w:pitch w:val="variable"/>
+    <w:sig w:usb0="00000000" w:usb1="10000000" w:usb2="00000000" w:usb3="00000000" w:csb0="80000000" w:csb1="00000000"/>
+  </w:font>
+  <w:font w:name="Courier New">
+    <w:panose1 w:val="02070309020205020404"/>
+    <w:charset w:val="00"/>
+    <w:family w:val="modern"/>
+    <w:pitch w:val="fixed"/>
+    <w:sig w:usb0="E0002EFF" w:usb1="C0007843" w:usb2="00000009" w:usb3="00000000" w:csb0="000001FF" w:csb1="00000000"/>
+  </w:font>
+  <w:font w:name="Wingdings">
+    <w:panose1 w:val="05000000000000000000"/>
+    <w:charset w:val="02"/>
+    <w:family w:val="auto"/>
+    <w:pitch w:val="variable"/>
+    <w:sig w:usb0="00000000" w:usb1="10000000" w:usb2="00000000" w:usb3="00000000" w:csb0="80000000" w:csb1="00000000"/>
+  </w:font>
+  <w:font w:name="Calibri">
+    <w:panose1 w:val="020F0502020204030204"/>
+    <w:charset w:val="00"/>
+    <w:family w:val="swiss"/>
+    <w:pitch w:val="variable"/>
+    <w:sig w:usb0="E0002AFF" w:usb1="C000247B" w:usb2="00000009" w:usb3="00000000" w:csb0="000001FF" w:csb1="00000000"/>
+  </w:font>
+  <w:font w:name="Calibri Light">
+    <w:panose1 w:val="020F0302020204030204"/>
+    <w:charset w:val="00"/>
+    <w:family w:val="swiss"/>
+    <w:pitch w:val="variable"/>
+    <w:sig w:usb0="E0002AFF" w:usb1="C000247B" w:usb2="00000009" w:usb3="00000000" w:csb0="000001FF" w:csb1="00000000"/>
+  </w:font>
+  <w:font w:name="Yu Gothic Light">
+    <w:panose1 w:val="020B0300000000000000"/>
+    <w:charset w:val="80"/>
+    <w:family w:val="swiss"/>
+    <w:pitch w:val="variable"/>
+    <w:sig w:usb0="E00002FF" w:usb1="2AC7FDFF" w:usb2="00000016" w:usb3="00000000" w:csb0="0002009F" w:csb1="00000000"/>
+  </w:font>
+  <w:font w:name="Yu Mincho">
+    <w:charset w:val="80"/>
+    <w:family w:val="roman"/>
+    <w:pitch w:val="variable"/>
+    <w:sig w:usb0="800002E7" w:usb1="2AC7FCFF" w:usb2="00000012" w:usb3="00000000" w:csb0="0002009F" w:csb1="00000000"/>
+  </w:font>
+  <w:font w:name="Tahoma">
+    <w:panose1 w:val="020B0604030504040204"/>
+    <w:charset w:val="00"/>
+    <w:family w:val="swiss"/>
+    <w:pitch w:val="variable"/>
+    <w:sig w:usb0="E1002EFF" w:usb1="C000605B" w:usb2="00000029" w:usb3="00000000" w:csb0="000101FF" w:csb1="00000000"/>
+  </w:font>
+  <w:font w:name="Cambria Math">
+    <w:panose1 w:val="02040503050406030204"/>
+    <w:charset w:val="00"/>
+    <w:family w:val="roman"/>
+    <w:pitch w:val="variable"/>
+    <w:sig w:usb0="E00006FF" w:usb1="420024FF" w:usb2="02000000" w:usb3="00000000" w:csb0="0000019F" w:csb1="00000000"/>
+  </w:font>
+  <w:font w:name="Consolas">
+    <w:panose1 w:val="020B0609020204030204"/>
+    <w:charset w:val="00"/>
+    <w:family w:val="modern"/>
+    <w:pitch w:val="fixed"/>
+    <w:sig w:usb0="E00006FF" w:usb1="0000FCFF" w:usb2="00000001" w:usb3="00000000" w:csb0="0000019F" w:csb1="00000000"/>
+  </w:font>
+</w:fonts>
+</file>
+
+<file path=word/glossary/settings.xml><?xml version="1.0" encoding="utf-8"?>
+<w:settings xmlns:mc="http://schemas.openxmlformats.org/markup-compatibility/2006" xmlns:o="urn:schemas-microsoft-com:office:office" xmlns:r="http://schemas.openxmlformats.org/officeDocument/2006/relationships" xmlns:m="http://schemas.openxmlformats.org/officeDocument/2006/math" xmlns:v="urn:schemas-microsoft-com:vml" xmlns:w10="urn:schemas-microsoft-com:office:word" xmlns:w="http://schemas.openxmlformats.org/wordprocessingml/2006/main" xmlns:w14="http://schemas.microsoft.com/office/word/2010/wordml" xmlns:w15="http://schemas.microsoft.com/office/word/2012/wordml" xmlns:w16cid="http://schemas.microsoft.com/office/word/2016/wordml/cid" xmlns:w16se="http://schemas.microsoft.com/office/word/2015/wordml/symex" xmlns:sl="http://schemas.openxmlformats.org/schemaLibrary/2006/main" mc:Ignorable="w14 w15 w16se w16cid">
+  <w:view w:val="normal"/>
+  <w:defaultTabStop w:val="720"/>
+  <w:characterSpacingControl w:val="doNotCompress"/>
+  <w:compat>
+    <w:useFELayout/>
+    <w:compatSetting w:name="compatibilityMode" w:uri="http://schemas.microsoft.com/office/word" w:val="15"/>
+    <w:compatSetting w:name="overrideTableStyleFontSizeAndJustification" w:uri="http://schemas.microsoft.com/office/word" w:val="1"/>
+    <w:compatSetting w:name="enableOpenTypeFeatures" w:uri="http://schemas.microsoft.com/office/word" w:val="1"/>
+    <w:compatSetting w:name="doNotFlipMirrorIndents" w:uri="http://schemas.microsoft.com/office/word" w:val="1"/>
+    <w:compatSetting w:name="differentiateMultirowTableHeaders" w:uri="http://schemas.microsoft.com/office/word" w:val="1"/>
+    <w:compatSetting w:name="useWord2013TrackBottomHyphenation" w:uri="http://schemas.microsoft.com/office/word" w:val="0"/>
+  </w:compat>
+  <w:rsids>
+    <w:rsidRoot w:val="00497AE8"/>
+    <w:rsid w:val="00497AE8"/>
+    <w:rsid w:val="00553A16"/>
+  </w:rsids>
+  <m:mathPr>
+    <m:mathFont m:val="Cambria Math"/>
+    <m:brkBin m:val="before"/>
+    <m:brkBinSub m:val="--"/>
+    <m:smallFrac m:val="0"/>
+    <m:dispDef/>
+    <m:lMargin m:val="0"/>
+    <m:rMargin m:val="0"/>
+    <m:defJc m:val="centerGroup"/>
+    <m:wrapIndent m:val="1440"/>
+    <m:intLim m:val="subSup"/>
+    <m:naryLim m:val="undOvr"/>
+  </m:mathPr>
+  <w:themeFontLang w:val="en-US"/>
+  <w:clrSchemeMapping w:bg1="light1" w:t1="dark1" w:bg2="light2" w:t2="dark2" w:accent1="accent1" w:accent2="accent2" w:accent3="accent3" w:accent4="accent4" w:accent5="accent5" w:accent6="accent6" w:hyperlink="hyperlink" w:followedHyperlink="followedHyperlink"/>
+  <w:decimalSymbol w:val="."/>
+  <w:listSeparator w:val=","/>
+  <w15:chartTrackingRefBased/>
+</w:settings>
+</file>
+
+<file path=word/glossary/styles.xml><?xml version="1.0" encoding="utf-8"?>
+<w:styles xmlns:mc="http://schemas.openxmlformats.org/markup-compatibility/2006" xmlns:r="http://schemas.openxmlformats.org/officeDocument/2006/relationships" xmlns:w="http://schemas.openxmlformats.org/wordprocessingml/2006/main" xmlns:w14="http://schemas.microsoft.com/office/word/2010/wordml" xmlns:w15="http://schemas.microsoft.com/office/word/2012/wordml" xmlns:w16cid="http://schemas.microsoft.com/office/word/2016/wordml/cid" xmlns:w16se="http://schemas.microsoft.com/office/word/2015/wordml/symex" mc:Ignorable="w14 w15 w16se w16cid">
+  <w:docDefaults>
+    <w:rPrDefault>
+      <w:rPr>
+        <w:rFonts w:asciiTheme="minorHAnsi" w:eastAsiaTheme="minorEastAsia" w:hAnsiTheme="minorHAnsi" w:cstheme="minorBidi"/>
+        <w:sz w:val="22"/>
+        <w:szCs w:val="22"/>
+        <w:lang w:val="en-US" w:eastAsia="en-US" w:bidi="ar-SA"/>
+      </w:rPr>
+    </w:rPrDefault>
+    <w:pPrDefault>
+      <w:pPr>
+        <w:spacing w:after="160" w:line="259" w:lineRule="auto"/>
+      </w:pPr>
+    </w:pPrDefault>
+  </w:docDefaults>
+  <w:latentStyles w:defLockedState="0" w:defUIPriority="99" w:defSemiHidden="0" w:defUnhideWhenUsed="0" w:defQFormat="0" w:count="375">
+    <w:lsdException w:name="Normal" w:uiPriority="0" w:qFormat="1"/>
+    <w:lsdException w:name="heading 1" w:uiPriority="9" w:qFormat="1"/>
+    <w:lsdException w:name="heading 2" w:semiHidden="1" w:uiPriority="9" w:unhideWhenUsed="1" w:qFormat="1"/>
+    <w:lsdException w:name="heading 3" w:semiHidden="1" w:uiPriority="9" w:unhideWhenUsed="1" w:qFormat="1"/>
+    <w:lsdException w:name="heading 4" w:semiHidden="1" w:uiPriority="9" w:unhideWhenUsed="1" w:qFormat="1"/>
+    <w:lsdException w:name="heading 5" w:semiHidden="1" w:uiPriority="9" w:unhideWhenUsed="1" w:qFormat="1"/>
+    <w:lsdException w:name="heading 6" w:semiHidden="1" w:uiPriority="9" w:unhideWhenUsed="1" w:qFormat="1"/>
+    <w:lsdException w:name="heading 7" w:semiHidden="1" w:uiPriority="9" w:unhideWhenUsed="1" w:qFormat="1"/>
+    <w:lsdException w:name="heading 8" w:semiHidden="1" w:uiPriority="9" w:unhideWhenUsed="1" w:qFormat="1"/>
+    <w:lsdException w:name="heading 9" w:semiHidden="1" w:uiPriority="9" w:unhideWhenUsed="1" w:qFormat="1"/>
+    <w:lsdException w:name="index 1" w:semiHidden="1" w:unhideWhenUsed="1"/>
+    <w:lsdException w:name="index 2" w:semiHidden="1" w:unhideWhenUsed="1"/>
+    <w:lsdException w:name="index 3" w:semiHidden="1" w:unhideWhenUsed="1"/>
+    <w:lsdException w:name="index 4" w:semiHidden="1" w:unhideWhenUsed="1"/>
+    <w:lsdException w:name="index 5" w:semiHidden="1" w:unhideWhenUsed="1"/>
+    <w:lsdException w:name="index 6" w:semiHidden="1" w:unhideWhenUsed="1"/>
+    <w:lsdException w:name="index 7" w:semiHidden="1" w:unhideWhenUsed="1"/>
+    <w:lsdException w:name="index 8" w:semiHidden="1" w:unhideWhenUsed="1"/>
+    <w:lsdException w:name="index 9" w:semiHidden="1" w:unhideWhenUsed="1"/>
+    <w:lsdException w:name="toc 1" w:semiHidden="1" w:uiPriority="39" w:unhideWhenUsed="1"/>
+    <w:lsdException w:name="toc 2" w:semiHidden="1" w:uiPriority="39" w:unhideWhenUsed="1"/>
+    <w:lsdException w:name="toc 3" w:semiHidden="1" w:uiPriority="39" w:unhideWhenUsed="1"/>
+    <w:lsdException w:name="toc 4" w:semiHidden="1" w:uiPriority="39" w:unhideWhenUsed="1"/>
+    <w:lsdException w:name="toc 5" w:semiHidden="1" w:uiPriority="39" w:unhideWhenUsed="1"/>
+    <w:lsdException w:name="toc 6" w:semiHidden="1" w:uiPriority="39" w:unhideWhenUsed="1"/>
+    <w:lsdException w:name="toc 7" w:semiHidden="1" w:uiPriority="39" w:unhideWhenUsed="1"/>
+    <w:lsdException w:name="toc 8" w:semiHidden="1" w:uiPriority="39" w:unhideWhenUsed="1"/>
+    <w:lsdException w:name="toc 9" w:semiHidden="1" w:uiPriority="39" w:unhideWhenUsed="1"/>
+    <w:lsdException w:name="Normal Indent" w:semiHidden="1" w:unhideWhenUsed="1"/>
+    <w:lsdException w:name="footnote text" w:semiHidden="1" w:unhideWhenUsed="1"/>
+    <w:lsdException w:name="annotation text" w:semiHidden="1" w:unhideWhenUsed="1"/>
+    <w:lsdException w:name="header" w:semiHidden="1" w:unhideWhenUsed="1"/>
+    <w:lsdException w:name="footer" w:semiHidden="1" w:unhideWhenUsed="1"/>
+    <w:lsdException w:name="index heading" w:semiHidden="1" w:unhideWhenUsed="1"/>
+    <w:lsdException w:name="caption" w:semiHidden="1" w:uiPriority="35" w:unhideWhenUsed="1" w:qFormat="1"/>
+    <w:lsdException w:name="table of figures" w:semiHidden="1" w:unhideWhenUsed="1"/>
+    <w:lsdException w:name="envelope address" w:semiHidden="1" w:unhideWhenUsed="1"/>
+    <w:lsdException w:name="envelope return" w:semiHidden="1" w:unhideWhenUsed="1"/>
+    <w:lsdException w:name="footnote reference" w:semiHidden="1" w:unhideWhenUsed="1"/>
+    <w:lsdException w:name="annotation reference" w:semiHidden="1" w:unhideWhenUsed="1"/>
+    <w:lsdException w:name="line number" w:semiHidden="1" w:unhideWhenUsed="1"/>
+    <w:lsdException w:name="page number" w:semiHidden="1" w:unhideWhenUsed="1"/>
+    <w:lsdException w:name="endnote reference" w:semiHidden="1" w:unhideWhenUsed="1"/>
+    <w:lsdException w:name="endnote text" w:semiHidden="1" w:unhideWhenUsed="1"/>
+    <w:lsdException w:name="table of authorities" w:semiHidden="1" w:unhideWhenUsed="1"/>
+    <w:lsdException w:name="macro" w:semiHidden="1" w:unhideWhenUsed="1"/>
+    <w:lsdException w:name="toa heading" w:semiHidden="1" w:unhideWhenUsed="1"/>
+    <w:lsdException w:name="List" w:semiHidden="1" w:unhideWhenUsed="1"/>
+    <w:lsdException w:name="List Bullet" w:semiHidden="1" w:unhideWhenUsed="1"/>
+    <w:lsdException w:name="List Number" w:semiHidden="1" w:unhideWhenUsed="1"/>
+    <w:lsdException w:name="List 2" w:semiHidden="1" w:unhideWhenUsed="1"/>
+    <w:lsdException w:name="List 3" w:semiHidden="1" w:unhideWhenUsed="1"/>
+    <w:lsdException w:name="List 4" w:semiHidden="1" w:unhideWhenUsed="1"/>
+    <w:lsdException w:name="List 5" w:semiHidden="1" w:unhideWhenUsed="1"/>
+    <w:lsdException w:name="List Bullet 2" w:semiHidden="1" w:unhideWhenUsed="1"/>
+    <w:lsdException w:name="List Bullet 3" w:semiHidden="1" w:unhideWhenUsed="1"/>
+    <w:lsdException w:name="List Bullet 4" w:semiHidden="1" w:unhideWhenUsed="1"/>
+    <w:lsdException w:name="List Bullet 5" w:semiHidden="1" w:unhideWhenUsed="1"/>
+    <w:lsdException w:name="List Number 2" w:semiHidden="1" w:unhideWhenUsed="1"/>
+    <w:lsdException w:name="List Number 3" w:semiHidden="1" w:unhideWhenUsed="1"/>
+    <w:lsdException w:name="List Number 4" w:semiHidden="1" w:unhideWhenUsed="1"/>
+    <w:lsdException w:name="List Number 5" w:semiHidden="1" w:unhideWhenUsed="1"/>
+    <w:lsdException w:name="Title" w:uiPriority="10" w:qFormat="1"/>
+    <w:lsdException w:name="Closing" w:semiHidden="1" w:unhideWhenUsed="1"/>
+    <w:lsdException w:name="Signature" w:semiHidden="1" w:unhideWhenUsed="1"/>
+    <w:lsdException w:name="Default Paragraph Font" w:semiHidden="1" w:uiPriority="1" w:unhideWhenUsed="1"/>
+    <w:lsdException w:name="Body Text" w:semiHidden="1" w:unhideWhenUsed="1"/>
+    <w:lsdException w:name="Body Text Indent" w:semiHidden="1" w:unhideWhenUsed="1"/>
+    <w:lsdException w:name="List Continue" w:semiHidden="1" w:unhideWhenUsed="1"/>
+    <w:lsdException w:name="List Continue 2" w:semiHidden="1" w:unhideWhenUsed="1"/>
+    <w:lsdException w:name="List Continue 3" w:semiHidden="1" w:unhideWhenUsed="1"/>
+    <w:lsdException w:name="List Continue 4" w:semiHidden="1" w:unhideWhenUsed="1"/>
+    <w:lsdException w:name="List Continue 5" w:semiHidden="1" w:unhideWhenUsed="1"/>
+    <w:lsdException w:name="Message Header" w:semiHidden="1" w:unhideWhenUsed="1"/>
+    <w:lsdException w:name="Subtitle" w:uiPriority="11" w:qFormat="1"/>
+    <w:lsdException w:name="Salutation" w:semiHidden="1" w:unhideWhenUsed="1"/>
+    <w:lsdException w:name="Date" w:semiHidden="1" w:unhideWhenUsed="1"/>
+    <w:lsdException w:name="Body Text First Indent" w:semiHidden="1" w:unhideWhenUsed="1"/>
+    <w:lsdException w:name="Body Text First Indent 2" w:semiHidden="1" w:unhideWhenUsed="1"/>
+    <w:lsdException w:name="Note Heading" w:semiHidden="1" w:unhideWhenUsed="1"/>
+    <w:lsdException w:name="Body Text 2" w:semiHidden="1" w:unhideWhenUsed="1"/>
+    <w:lsdException w:name="Body Text 3" w:semiHidden="1" w:unhideWhenUsed="1"/>
+    <w:lsdException w:name="Body Text Indent 2" w:semiHidden="1" w:unhideWhenUsed="1"/>
+    <w:lsdException w:name="Body Text Indent 3" w:semiHidden="1" w:unhideWhenUsed="1"/>
+    <w:lsdException w:name="Block Text" w:semiHidden="1" w:unhideWhenUsed="1"/>
+    <w:lsdException w:name="Hyperlink" w:semiHidden="1" w:unhideWhenUsed="1"/>
+    <w:lsdException w:name="FollowedHyperlink" w:semiHidden="1" w:unhideWhenUsed="1"/>
+    <w:lsdException w:name="Strong" w:uiPriority="22" w:qFormat="1"/>
+    <w:lsdException w:name="Emphasis" w:uiPriority="20" w:qFormat="1"/>
+    <w:lsdException w:name="Document Map" w:semiHidden="1" w:unhideWhenUsed="1"/>
+    <w:lsdException w:name="Plain Text" w:semiHidden="1" w:unhideWhenUsed="1"/>
+    <w:lsdException w:name="E-mail Signature" w:semiHidden="1" w:unhideWhenUsed="1"/>
+    <w:lsdException w:name="HTML Top of Form" w:semiHidden="1" w:unhideWhenUsed="1"/>
+    <w:lsdException w:name="HTML Bottom of Form" w:semiHidden="1" w:unhideWhenUsed="1"/>
+    <w:lsdException w:name="Normal (Web)" w:semiHidden="1" w:unhideWhenUsed="1"/>
+    <w:lsdException w:name="HTML Acronym" w:semiHidden="1" w:unhideWhenUsed="1"/>
+    <w:lsdException w:name="HTML Address" w:semiHidden="1" w:unhideWhenUsed="1"/>
+    <w:lsdException w:name="HTML Cite" w:semiHidden="1" w:unhideWhenUsed="1"/>
+    <w:lsdException w:name="HTML Code" w:semiHidden="1" w:unhideWhenUsed="1"/>
+    <w:lsdException w:name="HTML Definition" w:semiHidden="1" w:unhideWhenUsed="1"/>
+    <w:lsdException w:name="HTML Keyboard" w:semiHidden="1" w:unhideWhenUsed="1"/>
+    <w:lsdException w:name="HTML Preformatted" w:semiHidden="1" w:unhideWhenUsed="1"/>
+    <w:lsdException w:name="HTML Sample" w:semiHidden="1" w:unhideWhenUsed="1"/>
+    <w:lsdException w:name="HTML Typewriter" w:semiHidden="1" w:unhideWhenUsed="1"/>
+    <w:lsdException w:name="HTML Variable" w:semiHidden="1" w:unhideWhenUsed="1"/>
+    <w:lsdException w:name="Normal Table" w:semiHidden="1" w:unhideWhenUsed="1"/>
+    <w:lsdException w:name="annotation subject" w:semiHidden="1" w:unhideWhenUsed="1"/>
+    <w:lsdException w:name="No List" w:semiHidden="1" w:unhideWhenUsed="1"/>
+    <w:lsdException w:name="Outline List 1" w:semiHidden="1" w:unhideWhenUsed="1"/>
+    <w:lsdException w:name="Outline List 2" w:semiHidden="1" w:unhideWhenUsed="1"/>
+    <w:lsdException w:name="Outline List 3" w:semiHidden="1" w:unhideWhenUsed="1"/>
+    <w:lsdException w:name="Table Simple 1" w:semiHidden="1" w:unhideWhenUsed="1"/>
+    <w:lsdException w:name="Table Simple 2" w:semiHidden="1" w:unhideWhenUsed="1"/>
+    <w:lsdException w:name="Table Simple 3" w:semiHidden="1" w:unhideWhenUsed="1"/>
+    <w:lsdException w:name="Table Classic 1" w:semiHidden="1" w:unhideWhenUsed="1"/>
+    <w:lsdException w:name="Table Classic 2" w:semiHidden="1" w:unhideWhenUsed="1"/>
+    <w:lsdException w:name="Table Classic 3" w:semiHidden="1" w:unhideWhenUsed="1"/>
+    <w:lsdException w:name="Table Classic 4" w:semiHidden="1" w:unhideWhenUsed="1"/>
+    <w:lsdException w:name="Table Colorful 1" w:semiHidden="1" w:unhideWhenUsed="1"/>
+    <w:lsdException w:name="Table Colorful 2" w:semiHidden="1" w:unhideWhenUsed="1"/>
+    <w:lsdException w:name="Table Colorful 3" w:semiHidden="1" w:unhideWhenUsed="1"/>
+    <w:lsdException w:name="Table Columns 1" w:semiHidden="1" w:unhideWhenUsed="1"/>
+    <w:lsdException w:name="Table Columns 2" w:semiHidden="1" w:unhideWhenUsed="1"/>
+    <w:lsdException w:name="Table Columns 3" w:semiHidden="1" w:unhideWhenUsed="1"/>
+    <w:lsdException w:name="Table Columns 4" w:semiHidden="1" w:unhideWhenUsed="1"/>
+    <w:lsdException w:name="Table Columns 5" w:semiHidden="1" w:unhideWhenUsed="1"/>
+    <w:lsdException w:name="Table Grid 1" w:semiHidden="1" w:unhideWhenUsed="1"/>
+    <w:lsdException w:name="Table Grid 2" w:semiHidden="1" w:unhideWhenUsed="1"/>
+    <w:lsdException w:name="Table Grid 3" w:semiHidden="1" w:unhideWhenUsed="1"/>
+    <w:lsdException w:name="Table Grid 4" w:semiHidden="1" w:unhideWhenUsed="1"/>
+    <w:lsdException w:name="Table Grid 5" w:semiHidden="1" w:unhideWhenUsed="1"/>
+    <w:lsdException w:name="Table Grid 6" w:semiHidden="1" w:unhideWhenUsed="1"/>
+    <w:lsdException w:name="Table Grid 7" w:semiHidden="1" w:unhideWhenUsed="1"/>
+    <w:lsdException w:name="Table Grid 8" w:semiHidden="1" w:unhideWhenUsed="1"/>
+    <w:lsdException w:name="Table List 1" w:semiHidden="1" w:unhideWhenUsed="1"/>
+    <w:lsdException w:name="Table List 2" w:semiHidden="1" w:unhideWhenUsed="1"/>
+    <w:lsdException w:name="Table List 3" w:semiHidden="1" w:unhideWhenUsed="1"/>
+    <w:lsdException w:name="Table List 4" w:semiHidden="1" w:unhideWhenUsed="1"/>
+    <w:lsdException w:name="Table List 5" w:semiHidden="1" w:unhideWhenUsed="1"/>
+    <w:lsdException w:name="Table List 6" w:semiHidden="1" w:unhideWhenUsed="1"/>
+    <w:lsdException w:name="Table List 7" w:semiHidden="1" w:unhideWhenUsed="1"/>
+    <w:lsdException w:name="Table List 8" w:semiHidden="1" w:unhideWhenUsed="1"/>
+    <w:lsdException w:name="Table 3D effects 1" w:semiHidden="1" w:unhideWhenUsed="1"/>
+    <w:lsdException w:name="Table 3D effects 2" w:semiHidden="1" w:unhideWhenUsed="1"/>
+    <w:lsdException w:name="Table 3D effects 3" w:semiHidden="1" w:unhideWhenUsed="1"/>
+    <w:lsdException w:name="Table Contemporary" w:semiHidden="1" w:unhideWhenUsed="1"/>
+    <w:lsdException w:name="Table Elegant" w:semiHidden="1" w:unhideWhenUsed="1"/>
+    <w:lsdException w:name="Table Professional" w:semiHidden="1" w:unhideWhenUsed="1"/>
+    <w:lsdException w:name="Table Subtle 1" w:semiHidden="1" w:unhideWhenUsed="1"/>
+    <w:lsdException w:name="Table Subtle 2" w:semiHidden="1" w:unhideWhenUsed="1"/>
+    <w:lsdException w:name="Table Web 1" w:semiHidden="1" w:unhideWhenUsed="1"/>
+    <w:lsdException w:name="Table Web 2" w:semiHidden="1" w:unhideWhenUsed="1"/>
+    <w:lsdException w:name="Table Web 3" w:semiHidden="1" w:unhideWhenUsed="1"/>
+    <w:lsdException w:name="Balloon Text" w:semiHidden="1" w:unhideWhenUsed="1"/>
+    <w:lsdException w:name="Table Grid" w:uiPriority="39"/>
+    <w:lsdException w:name="Table Theme" w:semiHidden="1" w:unhideWhenUsed="1"/>
+    <w:lsdException w:name="Placeholder Text" w:semiHidden="1"/>
+    <w:lsdException w:name="No Spacing" w:uiPriority="1" w:qFormat="1"/>
+    <w:lsdException w:name="Light Shading" w:uiPriority="60"/>
+    <w:lsdException w:name="Light List" w:uiPriority="61"/>
+    <w:lsdException w:name="Light Grid" w:uiPriority="62"/>
+    <w:lsdException w:name="Medium Shading 1" w:uiPriority="63"/>
+    <w:lsdException w:name="Medium Shading 2" w:uiPriority="64"/>
+    <w:lsdException w:name="Medium List 1" w:uiPriority="65"/>
+    <w:lsdException w:name="Medium List 2" w:uiPriority="66"/>
+    <w:lsdException w:name="Medium Grid 1" w:uiPriority="67"/>
+    <w:lsdException w:name="Medium Grid 2" w:uiPriority="68"/>
+    <w:lsdException w:name="Medium Grid 3" w:uiPriority="69"/>
+    <w:lsdException w:name="Dark List" w:uiPriority="70"/>
+    <w:lsdException w:name="Colorful Shading" w:uiPriority="71"/>
+    <w:lsdException w:name="Colorful List" w:uiPriority="72"/>
+    <w:lsdException w:name="Colorful Grid" w:uiPriority="73"/>
+    <w:lsdException w:name="Light Shading Accent 1" w:uiPriority="60"/>
+    <w:lsdException w:name="Light List Accent 1" w:uiPriority="61"/>
+    <w:lsdException w:name="Light Grid Accent 1" w:uiPriority="62"/>
+    <w:lsdException w:name="Medium Shading 1 Accent 1" w:uiPriority="63"/>
+    <w:lsdException w:name="Medium Shading 2 Accent 1" w:uiPriority="64"/>
+    <w:lsdException w:name="Medium List 1 Accent 1" w:uiPriority="65"/>
+    <w:lsdException w:name="Revision" w:semiHidden="1"/>
+    <w:lsdException w:name="List Paragraph" w:uiPriority="34" w:qFormat="1"/>
+    <w:lsdException w:name="Quote" w:uiPriority="29" w:qFormat="1"/>
+    <w:lsdException w:name="Intense Quote" w:uiPriority="30" w:qFormat="1"/>
+    <w:lsdException w:name="Medium List 2 Accent 1" w:uiPriority="66"/>
+    <w:lsdException w:name="Medium Grid 1 Accent 1" w:uiPriority="67"/>
+    <w:lsdException w:name="Medium Grid 2 Accent 1" w:uiPriority="68"/>
+    <w:lsdException w:name="Medium Grid 3 Accent 1" w:uiPriority="69"/>
+    <w:lsdException w:name="Dark List Accent 1" w:uiPriority="70"/>
+    <w:lsdException w:name="Colorful Shading Accent 1" w:uiPriority="71"/>
+    <w:lsdException w:name="Colorful List Accent 1" w:uiPriority="72"/>
+    <w:lsdException w:name="Colorful Grid Accent 1" w:uiPriority="73"/>
+    <w:lsdException w:name="Light Shading Accent 2" w:uiPriority="60"/>
+    <w:lsdException w:name="Light List Accent 2" w:uiPriority="61"/>
+    <w:lsdException w:name="Light Grid Accent 2" w:uiPriority="62"/>
+    <w:lsdException w:name="Medium Shading 1 Accent 2" w:uiPriority="63"/>
+    <w:lsdException w:name="Medium Shading 2 Accent 2" w:uiPriority="64"/>
+    <w:lsdException w:name="Medium List 1 Accent 2" w:uiPriority="65"/>
+    <w:lsdException w:name="Medium List 2 Accent 2" w:uiPriority="66"/>
+    <w:lsdException w:name="Medium Grid 1 Accent 2" w:uiPriority="67"/>
+    <w:lsdException w:name="Medium Grid 2 Accent 2" w:uiPriority="68"/>
+    <w:lsdException w:name="Medium Grid 3 Accent 2" w:uiPriority="69"/>
+    <w:lsdException w:name="Dark List Accent 2" w:uiPriority="70"/>
+    <w:lsdException w:name="Colorful Shading Accent 2" w:uiPriority="71"/>
+    <w:lsdException w:name="Colorful List Accent 2" w:uiPriority="72"/>
+    <w:lsdException w:name="Colorful Grid Accent 2" w:uiPriority="73"/>
+    <w:lsdException w:name="Light Shading Accent 3" w:uiPriority="60"/>
+    <w:lsdException w:name="Light List Accent 3" w:uiPriority="61"/>
+    <w:lsdException w:name="Light Grid Accent 3" w:uiPriority="62"/>
+    <w:lsdException w:name="Medium Shading 1 Accent 3" w:uiPriority="63"/>
+    <w:lsdException w:name="Medium Shading 2 Accent 3" w:uiPriority="64"/>
+    <w:lsdException w:name="Medium List 1 Accent 3" w:uiPriority="65"/>
+    <w:lsdException w:name="Medium List 2 Accent 3" w:uiPriority="66"/>
+    <w:lsdException w:name="Medium Grid 1 Accent 3" w:uiPriority="67"/>
+    <w:lsdException w:name="Medium Grid 2 Accent 3" w:uiPriority="68"/>
+    <w:lsdException w:name="Medium Grid 3 Accent 3" w:uiPriority="69"/>
+    <w:lsdException w:name="Dark List Accent 3" w:uiPriority="70"/>
+    <w:lsdException w:name="Colorful Shading Accent 3" w:uiPriority="71"/>
+    <w:lsdException w:name="Colorful List Accent 3" w:uiPriority="72"/>
+    <w:lsdException w:name="Colorful Grid Accent 3" w:uiPriority="73"/>
+    <w:lsdException w:name="Light Shading Accent 4" w:uiPriority="60"/>
+    <w:lsdException w:name="Light List Accent 4" w:uiPriority="61"/>
+    <w:lsdException w:name="Light Grid Accent 4" w:uiPriority="62"/>
+    <w:lsdException w:name="Medium Shading 1 Accent 4" w:uiPriority="63"/>
+    <w:lsdException w:name="Medium Shading 2 Accent 4" w:uiPriority="64"/>
+    <w:lsdException w:name="Medium List 1 Accent 4" w:uiPriority="65"/>
+    <w:lsdException w:name="Medium List 2 Accent 4" w:uiPriority="66"/>
+    <w:lsdException w:name="Medium Grid 1 Accent 4" w:uiPriority="67"/>
+    <w:lsdException w:name="Medium Grid 2 Accent 4" w:uiPriority="68"/>
+    <w:lsdException w:name="Medium Grid 3 Accent 4" w:uiPriority="69"/>
+    <w:lsdException w:name="Dark List Accent 4" w:uiPriority="70"/>
+    <w:lsdException w:name="Colorful Shading Accent 4" w:uiPriority="71"/>
+    <w:lsdException w:name="Colorful List Accent 4" w:uiPriority="72"/>
+    <w:lsdException w:name="Colorful Grid Accent 4" w:uiPriority="73"/>
+    <w:lsdException w:name="Light Shading Accent 5" w:uiPriority="60"/>
+    <w:lsdException w:name="Light List Accent 5" w:uiPriority="61"/>
+    <w:lsdException w:name="Light Grid Accent 5" w:uiPriority="62"/>
+    <w:lsdException w:name="Medium Shading 1 Accent 5" w:uiPriority="63"/>
+    <w:lsdException w:name="Medium Shading 2 Accent 5" w:uiPriority="64"/>
+    <w:lsdException w:name="Medium List 1 Accent 5" w:uiPriority="65"/>
+    <w:lsdException w:name="Medium List 2 Accent 5" w:uiPriority="66"/>
+    <w:lsdException w:name="Medium Grid 1 Accent 5" w:uiPriority="67"/>
+    <w:lsdException w:name="Medium Grid 2 Accent 5" w:uiPriority="68"/>
+    <w:lsdException w:name="Medium Grid 3 Accent 5" w:uiPriority="69"/>
+    <w:lsdException w:name="Dark List Accent 5" w:uiPriority="70"/>
+    <w:lsdException w:name="Colorful Shading Accent 5" w:uiPriority="71"/>
+    <w:lsdException w:name="Colorful List Accent 5" w:uiPriority="72"/>
+    <w:lsdException w:name="Colorful Grid Accent 5" w:uiPriority="73"/>
+    <w:lsdException w:name="Light Shading Accent 6" w:uiPriority="60"/>
+    <w:lsdException w:name="Light List Accent 6" w:uiPriority="61"/>
+    <w:lsdException w:name="Light Grid Accent 6" w:uiPriority="62"/>
+    <w:lsdException w:name="Medium Shading 1 Accent 6" w:uiPriority="63"/>
+    <w:lsdException w:name="Medium Shading 2 Accent 6" w:uiPriority="64"/>
+    <w:lsdException w:name="Medium List 1 Accent 6" w:uiPriority="65"/>
+    <w:lsdException w:name="Medium List 2 Accent 6" w:uiPriority="66"/>
+    <w:lsdException w:name="Medium Grid 1 Accent 6" w:uiPriority="67"/>
+    <w:lsdException w:name="Medium Grid 2 Accent 6" w:uiPriority="68"/>
+    <w:lsdException w:name="Medium Grid 3 Accent 6" w:uiPriority="69"/>
+    <w:lsdException w:name="Dark List Accent 6" w:uiPriority="70"/>
+    <w:lsdException w:name="Colorful Shading Accent 6" w:uiPriority="71"/>
+    <w:lsdException w:name="Colorful List Accent 6" w:uiPriority="72"/>
+    <w:lsdException w:name="Colorful Grid Accent 6" w:uiPriority="73"/>
+    <w:lsdException w:name="Subtle Emphasis" w:uiPriority="19" w:qFormat="1"/>
+    <w:lsdException w:name="Intense Emphasis" w:uiPriority="21" w:qFormat="1"/>
+    <w:lsdException w:name="Subtle Reference" w:uiPriority="31" w:qFormat="1"/>
+    <w:lsdException w:name="Intense Reference" w:uiPriority="32" w:qFormat="1"/>
+    <w:lsdException w:name="Book Title" w:uiPriority="33" w:qFormat="1"/>
+    <w:lsdException w:name="Bibliography" w:semiHidden="1" w:uiPriority="37" w:unhideWhenUsed="1"/>
+    <w:lsdException w:name="TOC Heading" w:semiHidden="1" w:uiPriority="39" w:unhideWhenUsed="1" w:qFormat="1"/>
+    <w:lsdException w:name="Plain Table 1" w:uiPriority="41"/>
+    <w:lsdException w:name="Plain Table 2" w:uiPriority="42"/>
+    <w:lsdException w:name="Plain Table 3" w:uiPriority="43"/>
+    <w:lsdException w:name="Plain Table 4" w:uiPriority="44"/>
+    <w:lsdException w:name="Plain Table 5" w:uiPriority="45"/>
+    <w:lsdException w:name="Grid Table Light" w:uiPriority="40"/>
+    <w:lsdException w:name="Grid Table 1 Light" w:uiPriority="46"/>
+    <w:lsdException w:name="Grid Table 2" w:uiPriority="47"/>
+    <w:lsdException w:name="Grid Table 3" w:uiPriority="48"/>
+    <w:lsdException w:name="Grid Table 4" w:uiPriority="49"/>
+    <w:lsdException w:name="Grid Table 5 Dark" w:uiPriority="50"/>
+    <w:lsdException w:name="Grid Table 6 Colorful" w:uiPriority="51"/>
+    <w:lsdException w:name="Grid Table 7 Colorful" w:uiPriority="52"/>
+    <w:lsdException w:name="Grid Table 1 Light Accent 1" w:uiPriority="46"/>
+    <w:lsdException w:name="Grid Table 2 Accent 1" w:uiPriority="47"/>
+    <w:lsdException w:name="Grid Table 3 Accent 1" w:uiPriority="48"/>
+    <w:lsdException w:name="Grid Table 4 Accent 1" w:uiPriority="49"/>
+    <w:lsdException w:name="Grid Table 5 Dark Accent 1" w:uiPriority="50"/>
+    <w:lsdException w:name="Grid Table 6 Colorful Accent 1" w:uiPriority="51"/>
+    <w:lsdException w:name="Grid Table 7 Colorful Accent 1" w:uiPriority="52"/>
+    <w:lsdException w:name="Grid Table 1 Light Accent 2" w:uiPriority="46"/>
+    <w:lsdException w:name="Grid Table 2 Accent 2" w:uiPriority="47"/>
+    <w:lsdException w:name="Grid Table 3 Accent 2" w:uiPriority="48"/>
+    <w:lsdException w:name="Grid Table 4 Accent 2" w:uiPriority="49"/>
+    <w:lsdException w:name="Grid Table 5 Dark Accent 2" w:uiPriority="50"/>
+    <w:lsdException w:name="Grid Table 6 Colorful Accent 2" w:uiPriority="51"/>
+    <w:lsdException w:name="Grid Table 7 Colorful Accent 2" w:uiPriority="52"/>
+    <w:lsdException w:name="Grid Table 1 Light Accent 3" w:uiPriority="46"/>
+    <w:lsdException w:name="Grid Table 2 Accent 3" w:uiPriority="47"/>
+    <w:lsdException w:name="Grid Table 3 Accent 3" w:uiPriority="48"/>
+    <w:lsdException w:name="Grid Table 4 Accent 3" w:uiPriority="49"/>
+    <w:lsdException w:name="Grid Table 5 Dark Accent 3" w:uiPriority="50"/>
+    <w:lsdException w:name="Grid Table 6 Colorful Accent 3" w:uiPriority="51"/>
+    <w:lsdException w:name="Grid Table 7 Colorful Accent 3" w:uiPriority="52"/>
+    <w:lsdException w:name="Grid Table 1 Light Accent 4" w:uiPriority="46"/>
+    <w:lsdException w:name="Grid Table 2 Accent 4" w:uiPriority="47"/>
+    <w:lsdException w:name="Grid Table 3 Accent 4" w:uiPriority="48"/>
+    <w:lsdException w:name="Grid Table 4 Accent 4" w:uiPriority="49"/>
+    <w:lsdException w:name="Grid Table 5 Dark Accent 4" w:uiPriority="50"/>
+    <w:lsdException w:name="Grid Table 6 Colorful Accent 4" w:uiPriority="51"/>
+    <w:lsdException w:name="Grid Table 7 Colorful Accent 4" w:uiPriority="52"/>
+    <w:lsdException w:name="Grid Table 1 Light Accent 5" w:uiPriority="46"/>
+    <w:lsdException w:name="Grid Table 2 Accent 5" w:uiPriority="47"/>
+    <w:lsdException w:name="Grid Table 3 Accent 5" w:uiPriority="48"/>
+    <w:lsdException w:name="Grid Table 4 Accent 5" w:uiPriority="49"/>
+    <w:lsdException w:name="Grid Table 5 Dark Accent 5" w:uiPriority="50"/>
+    <w:lsdException w:name="Grid Table 6 Colorful Accent 5" w:uiPriority="51"/>
+    <w:lsdException w:name="Grid Table 7 Colorful Accent 5" w:uiPriority="52"/>
+    <w:lsdException w:name="Grid Table 1 Light Accent 6" w:uiPriority="46"/>
+    <w:lsdException w:name="Grid Table 2 Accent 6" w:uiPriority="47"/>
+    <w:lsdException w:name="Grid Table 3 Accent 6" w:uiPriority="48"/>
+    <w:lsdException w:name="Grid Table 4 Accent 6" w:uiPriority="49"/>
+    <w:lsdException w:name="Grid Table 5 Dark Accent 6" w:uiPriority="50"/>
+    <w:lsdException w:name="Grid Table 6 Colorful Accent 6" w:uiPriority="51"/>
+    <w:lsdException w:name="Grid Table 7 Colorful Accent 6" w:uiPriority="52"/>
+    <w:lsdException w:name="List Table 1 Light" w:uiPriority="46"/>
+    <w:lsdException w:name="List Table 2" w:uiPriority="47"/>
+    <w:lsdException w:name="List Table 3" w:uiPriority="48"/>
+    <w:lsdException w:name="List Table 4" w:uiPriority="49"/>
+    <w:lsdException w:name="List Table 5 Dark" w:uiPriority="50"/>
+    <w:lsdException w:name="List Table 6 Colorful" w:uiPriority="51"/>
+    <w:lsdException w:name="List Table 7 Colorful" w:uiPriority="52"/>
+    <w:lsdException w:name="List Table 1 Light Accent 1" w:uiPriority="46"/>
+    <w:lsdException w:name="List Table 2 Accent 1" w:uiPriority="47"/>
+    <w:lsdException w:name="List Table 3 Accent 1" w:uiPriority="48"/>
+    <w:lsdException w:name="List Table 4 Accent 1" w:uiPriority="49"/>
+    <w:lsdException w:name="List Table 5 Dark Accent 1" w:uiPriority="50"/>
+    <w:lsdException w:name="List Table 6 Colorful Accent 1" w:uiPriority="51"/>
+    <w:lsdException w:name="List Table 7 Colorful Accent 1" w:uiPriority="52"/>
+    <w:lsdException w:name="List Table 1 Light Accent 2" w:uiPriority="46"/>
+    <w:lsdException w:name="List Table 2 Accent 2" w:uiPriority="47"/>
+    <w:lsdException w:name="List Table 3 Accent 2" w:uiPriority="48"/>
+    <w:lsdException w:name="List Table 4 Accent 2" w:uiPriority="49"/>
+    <w:lsdException w:name="List Table 5 Dark Accent 2" w:uiPriority="50"/>
+    <w:lsdException w:name="List Table 6 Colorful Accent 2" w:uiPriority="51"/>
+    <w:lsdException w:name="List Table 7 Colorful Accent 2" w:uiPriority="52"/>
+    <w:lsdException w:name="List Table 1 Light Accent 3" w:uiPriority="46"/>
+    <w:lsdException w:name="List Table 2 Accent 3" w:uiPriority="47"/>
+    <w:lsdException w:name="List Table 3 Accent 3" w:uiPriority="48"/>
+    <w:lsdException w:name="List Table 4 Accent 3" w:uiPriority="49"/>
+    <w:lsdException w:name="List Table 5 Dark Accent 3" w:uiPriority="50"/>
+    <w:lsdException w:name="List Table 6 Colorful Accent 3" w:uiPriority="51"/>
+    <w:lsdException w:name="List Table 7 Colorful Accent 3" w:uiPriority="52"/>
+    <w:lsdException w:name="List Table 1 Light Accent 4" w:uiPriority="46"/>
+    <w:lsdException w:name="List Table 2 Accent 4" w:uiPriority="47"/>
+    <w:lsdException w:name="List Table 3 Accent 4" w:uiPriority="48"/>
+    <w:lsdException w:name="List Table 4 Accent 4" w:uiPriority="49"/>
+    <w:lsdException w:name="List Table 5 Dark Accent 4" w:uiPriority="50"/>
+    <w:lsdException w:name="List Table 6 Colorful Accent 4" w:uiPriority="51"/>
+    <w:lsdException w:name="List Table 7 Colorful Accent 4" w:uiPriority="52"/>
+    <w:lsdException w:name="List Table 1 Light Accent 5" w:uiPriority="46"/>
+    <w:lsdException w:name="List Table 2 Accent 5" w:uiPriority="47"/>
+    <w:lsdException w:name="List Table 3 Accent 5" w:uiPriority="48"/>
+    <w:lsdException w:name="List Table 4 Accent 5" w:uiPriority="49"/>
+    <w:lsdException w:name="List Table 5 Dark Accent 5" w:uiPriority="50"/>
+    <w:lsdException w:name="List Table 6 Colorful Accent 5" w:uiPriority="51"/>
+    <w:lsdException w:name="List Table 7 Colorful Accent 5" w:uiPriority="52"/>
+    <w:lsdException w:name="List Table 1 Light Accent 6" w:uiPriority="46"/>
+    <w:lsdException w:name="List Table 2 Accent 6" w:uiPriority="47"/>
+    <w:lsdException w:name="List Table 3 Accent 6" w:uiPriority="48"/>
+    <w:lsdException w:name="List Table 4 Accent 6" w:uiPriority="49"/>
+    <w:lsdException w:name="List Table 5 Dark Accent 6" w:uiPriority="50"/>
+    <w:lsdException w:name="List Table 6 Colorful Accent 6" w:uiPriority="51"/>
+    <w:lsdException w:name="List Table 7 Colorful Accent 6" w:uiPriority="52"/>
+    <w:lsdException w:name="Mention" w:semiHidden="1" w:unhideWhenUsed="1"/>
+    <w:lsdException w:name="Smart Hyperlink" w:semiHidden="1" w:unhideWhenUsed="1"/>
+    <w:lsdException w:name="Hashtag" w:semiHidden="1" w:unhideWhenUsed="1"/>
+    <w:lsdException w:name="Unresolved Mention" w:semiHidden="1" w:unhideWhenUsed="1"/>
+  </w:latentStyles>
+  <w:style w:type="paragraph" w:default="1" w:styleId="Normal">
+    <w:name w:val="Normal"/>
+    <w:qFormat/>
+  </w:style>
+  <w:style w:type="character" w:default="1" w:styleId="DefaultParagraphFont">
+    <w:name w:val="Default Paragraph Font"/>
+    <w:uiPriority w:val="1"/>
+    <w:semiHidden/>
+    <w:unhideWhenUsed/>
+  </w:style>
+  <w:style w:type="table" w:default="1" w:styleId="TableNormal">
+    <w:name w:val="Normal Table"/>
+    <w:uiPriority w:val="99"/>
+    <w:semiHidden/>
+    <w:unhideWhenUsed/>
+    <w:tblPr>
+      <w:tblInd w:w="0" w:type="dxa"/>
+      <w:tblCellMar>
+        <w:top w:w="0" w:type="dxa"/>
+        <w:left w:w="108" w:type="dxa"/>
+        <w:bottom w:w="0" w:type="dxa"/>
+        <w:right w:w="108" w:type="dxa"/>
+      </w:tblCellMar>
+    </w:tblPr>
+  </w:style>
+  <w:style w:type="numbering" w:default="1" w:styleId="NoList">
+    <w:name w:val="No List"/>
+    <w:uiPriority w:val="99"/>
+    <w:semiHidden/>
+    <w:unhideWhenUsed/>
+  </w:style>
+  <w:style w:type="character" w:styleId="PlaceholderText">
+    <w:name w:val="Placeholder Text"/>
+    <w:basedOn w:val="DefaultParagraphFont"/>
+    <w:uiPriority w:val="99"/>
+    <w:semiHidden/>
+    <w:rsid w:val="00497AE8"/>
+    <w:rPr>
+      <w:color w:val="808080"/>
+    </w:rPr>
+  </w:style>
+</w:styles>
+</file>
+
+<file path=word/glossary/webSettings.xml><?xml version="1.0" encoding="utf-8"?>
+<w:webSettings xmlns:mc="http://schemas.openxmlformats.org/markup-compatibility/2006" xmlns:r="http://schemas.openxmlformats.org/officeDocument/2006/relationships" xmlns:w="http://schemas.openxmlformats.org/wordprocessingml/2006/main" xmlns:w14="http://schemas.microsoft.com/office/word/2010/wordml" xmlns:w15="http://schemas.microsoft.com/office/word/2012/wordml" xmlns:w16cid="http://schemas.microsoft.com/office/word/2016/wordml/cid" xmlns:w16se="http://schemas.microsoft.com/office/word/2015/wordml/symex" mc:Ignorable="w14 w15 w16se w16cid">
+  <w:optimizeForBrowser/>
+  <w:allowPNG/>
+</w:webSettings>
+</file>
+
 <file path=word/theme/theme1.xml><?xml version="1.0" encoding="utf-8"?>
 <a:theme xmlns:a="http://schemas.openxmlformats.org/drawingml/2006/main" name="Office Theme">
   <a:themeElements>
@@ -12234,7 +14042,7 @@
 </file>
 
 <file path=customXml/itemProps1.xml><?xml version="1.0" encoding="utf-8"?>
-<ds:datastoreItem xmlns:ds="http://schemas.openxmlformats.org/officeDocument/2006/customXml" ds:itemID="{3515BDA1-E3A3-4D04-AB82-3DB6C1988990}">
+<ds:datastoreItem xmlns:ds="http://schemas.openxmlformats.org/officeDocument/2006/customXml" ds:itemID="{5D9E8AAA-A818-4842-8A2C-C9375899499D}">
   <ds:schemaRefs>
     <ds:schemaRef ds:uri="http://schemas.openxmlformats.org/officeDocument/2006/bibliography"/>
   </ds:schemaRefs>

</xml_diff>